<commit_message>
Added story Audio and end of the game
</commit_message>
<xml_diff>
--- a/Dokumentation/Grobkonzept.docx
+++ b/Dokumentation/Grobkonzept.docx
@@ -1,6 +1,6 @@
 
 <file path=word/document.xml><?xml version="1.0" encoding="utf-8"?>
-<w:document xmlns:wpc="http://schemas.microsoft.com/office/word/2010/wordprocessingCanvas" xmlns:cx="http://schemas.microsoft.com/office/drawing/2014/chartex" xmlns:cx1="http://schemas.microsoft.com/office/drawing/2015/9/8/chartex" xmlns:cx2="http://schemas.microsoft.com/office/drawing/2015/10/21/chartex" xmlns:cx3="http://schemas.microsoft.com/office/drawing/2016/5/9/chartex" xmlns:cx4="http://schemas.microsoft.com/office/drawing/2016/5/10/chartex" xmlns:cx5="http://schemas.microsoft.com/office/drawing/2016/5/11/chartex" xmlns:cx6="http://schemas.microsoft.com/office/drawing/2016/5/12/chartex" xmlns:cx7="http://schemas.microsoft.com/office/drawing/2016/5/13/chartex" xmlns:cx8="http://schemas.microsoft.com/office/drawing/2016/5/14/chartex" xmlns:mc="http://schemas.openxmlformats.org/markup-compatibility/2006" xmlns:aink="http://schemas.microsoft.com/office/drawing/2016/ink" xmlns:am3d="http://schemas.microsoft.com/office/drawing/2017/model3d" xmlns:o="urn:schemas-microsoft-com:office:office" xmlns:oel="http://schemas.microsoft.com/office/2019/extlst" xmlns:r="http://schemas.openxmlformats.org/officeDocument/2006/relationships" xmlns:m="http://schemas.openxmlformats.org/officeDocument/2006/math" xmlns:v="urn:schemas-microsoft-com:vml" xmlns:wp14="http://schemas.microsoft.com/office/word/2010/wordprocessingDrawing" xmlns:wp="http://schemas.openxmlformats.org/drawingml/2006/wordprocessingDrawing" xmlns:w10="urn:schemas-microsoft-com:office:word" xmlns:w="http://schemas.openxmlformats.org/wordprocessingml/2006/main" xmlns:w14="http://schemas.microsoft.com/office/word/2010/wordml" xmlns:w15="http://schemas.microsoft.com/office/word/2012/wordml" xmlns:w16cex="http://schemas.microsoft.com/office/word/2018/wordml/cex" xmlns:w16cid="http://schemas.microsoft.com/office/word/2016/wordml/cid" xmlns:w16="http://schemas.microsoft.com/office/word/2018/wordml" xmlns:w16du="http://schemas.microsoft.com/office/word/2023/wordml/word16du" xmlns:w16sdtdh="http://schemas.microsoft.com/office/word/2020/wordml/sdtdatahash" xmlns:w16se="http://schemas.microsoft.com/office/word/2015/wordml/symex" xmlns:wpg="http://schemas.microsoft.com/office/word/2010/wordprocessingGroup" xmlns:wpi="http://schemas.microsoft.com/office/word/2010/wordprocessingInk" xmlns:wne="http://schemas.microsoft.com/office/word/2006/wordml" xmlns:wps="http://schemas.microsoft.com/office/word/2010/wordprocessingShape" mc:Ignorable="w14 w15 w16se w16cid w16 w16cex w16sdtdh wp14">
+<w:document xmlns:wpc="http://schemas.microsoft.com/office/word/2010/wordprocessingCanvas" xmlns:cx="http://schemas.microsoft.com/office/drawing/2014/chartex" xmlns:cx1="http://schemas.microsoft.com/office/drawing/2015/9/8/chartex" xmlns:cx2="http://schemas.microsoft.com/office/drawing/2015/10/21/chartex" xmlns:cx3="http://schemas.microsoft.com/office/drawing/2016/5/9/chartex" xmlns:cx4="http://schemas.microsoft.com/office/drawing/2016/5/10/chartex" xmlns:cx5="http://schemas.microsoft.com/office/drawing/2016/5/11/chartex" xmlns:cx6="http://schemas.microsoft.com/office/drawing/2016/5/12/chartex" xmlns:cx7="http://schemas.microsoft.com/office/drawing/2016/5/13/chartex" xmlns:cx8="http://schemas.microsoft.com/office/drawing/2016/5/14/chartex" xmlns:mc="http://schemas.openxmlformats.org/markup-compatibility/2006" xmlns:aink="http://schemas.microsoft.com/office/drawing/2016/ink" xmlns:am3d="http://schemas.microsoft.com/office/drawing/2017/model3d" xmlns:o="urn:schemas-microsoft-com:office:office" xmlns:oel="http://schemas.microsoft.com/office/2019/extlst" xmlns:r="http://schemas.openxmlformats.org/officeDocument/2006/relationships" xmlns:m="http://schemas.openxmlformats.org/officeDocument/2006/math" xmlns:v="urn:schemas-microsoft-com:vml" xmlns:wp14="http://schemas.microsoft.com/office/word/2010/wordprocessingDrawing" xmlns:wp="http://schemas.openxmlformats.org/drawingml/2006/wordprocessingDrawing" xmlns:w10="urn:schemas-microsoft-com:office:word" xmlns:w="http://schemas.openxmlformats.org/wordprocessingml/2006/main" xmlns:w14="http://schemas.microsoft.com/office/word/2010/wordml" xmlns:w15="http://schemas.microsoft.com/office/word/2012/wordml" xmlns:w16cex="http://schemas.microsoft.com/office/word/2018/wordml/cex" xmlns:w16cid="http://schemas.microsoft.com/office/word/2016/wordml/cid" xmlns:w16="http://schemas.microsoft.com/office/word/2018/wordml" xmlns:w16sdtdh="http://schemas.microsoft.com/office/word/2020/wordml/sdtdatahash" xmlns:w16se="http://schemas.microsoft.com/office/word/2015/wordml/symex" xmlns:wpg="http://schemas.microsoft.com/office/word/2010/wordprocessingGroup" xmlns:wpi="http://schemas.microsoft.com/office/word/2010/wordprocessingInk" xmlns:wne="http://schemas.microsoft.com/office/word/2006/wordml" xmlns:wps="http://schemas.microsoft.com/office/word/2010/wordprocessingShape" mc:Ignorable="w14 w15 w16se w16cid w16 w16cex w16sdtdh wp14">
   <w:body>
     <w:sdt>
       <w:sdtPr>
@@ -19,505 +19,68 @@
             <w:rPr>
               <w:noProof/>
             </w:rPr>
-            <mc:AlternateContent>
-              <mc:Choice Requires="wpg">
-                <w:drawing>
-                  <wp:anchor distT="0" distB="0" distL="0" distR="0" simplePos="0" relativeHeight="2" behindDoc="1" locked="0" layoutInCell="0" allowOverlap="1" wp14:anchorId="786A639F" wp14:editId="247CB4A3">
-                    <wp:simplePos x="0" y="0"/>
-                    <wp:positionH relativeFrom="page">
-                      <wp:posOffset>371480</wp:posOffset>
-                    </wp:positionH>
-                    <wp:positionV relativeFrom="page">
-                      <wp:posOffset>371475</wp:posOffset>
-                    </wp:positionV>
-                    <wp:extent cx="6877055" cy="9008773"/>
-                    <wp:effectExtent l="0" t="0" r="0" b="1905"/>
-                    <wp:wrapNone/>
-                    <wp:docPr id="1" name="Gruppe 193"/>
-                    <wp:cNvGraphicFramePr/>
-                    <a:graphic xmlns:a="http://schemas.openxmlformats.org/drawingml/2006/main">
-                      <a:graphicData uri="http://schemas.microsoft.com/office/word/2010/wordprocessingGroup">
-                        <wpg:wgp>
-                          <wpg:cNvGrpSpPr/>
-                          <wpg:grpSpPr>
-                            <a:xfrm>
-                              <a:off x="0" y="0"/>
-                              <a:ext cx="6877055" cy="9008773"/>
-                              <a:chOff x="247645" y="-18283"/>
-                              <a:chExt cx="6877055" cy="9008773"/>
-                            </a:xfrm>
-                          </wpg:grpSpPr>
-                          <wps:wsp>
-                            <wps:cNvPr id="2" name="Rechteck 2"/>
-                            <wps:cNvSpPr/>
-                            <wps:spPr>
-                              <a:xfrm>
-                                <a:off x="266700" y="-18283"/>
-                                <a:ext cx="6858000" cy="1370880"/>
-                              </a:xfrm>
-                              <a:prstGeom prst="rect">
-                                <a:avLst/>
-                              </a:prstGeom>
-                              <a:solidFill>
-                                <a:srgbClr val="00B050"/>
-                              </a:solidFill>
-                              <a:ln>
-                                <a:noFill/>
-                              </a:ln>
-                            </wps:spPr>
-                            <wps:style>
-                              <a:lnRef idx="2">
-                                <a:schemeClr val="accent1">
-                                  <a:shade val="50000"/>
-                                </a:schemeClr>
-                              </a:lnRef>
-                              <a:fillRef idx="1">
-                                <a:schemeClr val="accent1"/>
-                              </a:fillRef>
-                              <a:effectRef idx="0">
-                                <a:schemeClr val="accent1"/>
-                              </a:effectRef>
-                              <a:fontRef idx="minor"/>
-                            </wps:style>
-                            <wps:bodyPr/>
-                          </wps:wsp>
-                          <wps:wsp>
-                            <wps:cNvPr id="3" name="Rechteck 3"/>
-                            <wps:cNvSpPr/>
-                            <wps:spPr>
-                              <a:xfrm>
-                                <a:off x="247650" y="3961290"/>
-                                <a:ext cx="6858000" cy="5029200"/>
-                              </a:xfrm>
-                              <a:prstGeom prst="rect">
-                                <a:avLst/>
-                              </a:prstGeom>
-                              <a:solidFill>
-                                <a:srgbClr val="00B050"/>
-                              </a:solidFill>
-                              <a:ln>
-                                <a:noFill/>
-                              </a:ln>
-                            </wps:spPr>
-                            <wps:style>
-                              <a:lnRef idx="2">
-                                <a:schemeClr val="accent1">
-                                  <a:shade val="50000"/>
-                                </a:schemeClr>
-                              </a:lnRef>
-                              <a:fillRef idx="1">
-                                <a:schemeClr val="accent1"/>
-                              </a:fillRef>
-                              <a:effectRef idx="0">
-                                <a:schemeClr val="accent1"/>
-                              </a:effectRef>
-                              <a:fontRef idx="minor"/>
-                            </wps:style>
-                            <wps:txbx>
-                              <w:txbxContent>
-                                <w:p>
-                                  <w:pPr>
-                                    <w:overflowPunct w:val="0"/>
-                                    <w:spacing w:after="0" w:line="240" w:lineRule="auto"/>
-                                    <w:jc w:val="center"/>
-                                  </w:pPr>
-                                  <w:r>
-                                    <w:rPr>
-                                      <w:rFonts w:ascii="Calibri" w:hAnsi="Calibri"/>
-                                      <w:color w:val="FFFFFF"/>
-                                      <w:sz w:val="32"/>
-                                      <w:szCs w:val="32"/>
-                                    </w:rPr>
-                                    <w:t>First-Person-Shooter</w:t>
-                                  </w:r>
-                                </w:p>
-                                <w:p>
-                                  <w:pPr>
-                                    <w:overflowPunct w:val="0"/>
-                                    <w:spacing w:after="0" w:line="240" w:lineRule="auto"/>
-                                    <w:jc w:val="center"/>
-                                  </w:pPr>
-                                  <w:r>
-                                    <w:rPr>
-                                      <w:rFonts w:ascii="Calibri" w:hAnsi="Calibri"/>
-                                      <w:color w:val="FFFFFF"/>
-                                      <w:sz w:val="28"/>
-                                      <w:szCs w:val="28"/>
-                                    </w:rPr>
-                                    <w:t>Interaktive Lasertag-Geisterbahn</w:t>
-                                  </w:r>
-                                </w:p>
-                                <w:p>
-                                  <w:pPr>
-                                    <w:overflowPunct w:val="0"/>
-                                    <w:spacing w:after="0" w:line="240" w:lineRule="auto"/>
-                                    <w:jc w:val="center"/>
-                                  </w:pPr>
-                                  <w:r>
-                                    <w:rPr>
-                                      <w:rFonts w:ascii="Calibri" w:hAnsi="Calibri"/>
-                                      <w:color w:val="FFFFFF"/>
-                                      <w:sz w:val="28"/>
-                                      <w:szCs w:val="28"/>
-                                    </w:rPr>
-                                    <w:t>Grob / Fein Konzept</w:t>
-                                  </w:r>
-                                </w:p>
-                                <w:p>
-                                  <w:pPr>
-                                    <w:overflowPunct w:val="0"/>
-                                    <w:spacing w:after="0" w:line="240" w:lineRule="auto"/>
-                                    <w:jc w:val="center"/>
-                                  </w:pPr>
-                                </w:p>
-                                <w:p>
-                                  <w:pPr>
-                                    <w:overflowPunct w:val="0"/>
-                                    <w:spacing w:after="0" w:line="240" w:lineRule="auto"/>
-                                    <w:jc w:val="center"/>
-                                  </w:pPr>
-                                  <w:r>
-                                    <w:rPr>
-                                      <w:rFonts w:ascii="Calibri" w:hAnsi="Calibri"/>
-                                      <w:color w:val="FFFFFF"/>
-                                      <w:sz w:val="28"/>
-                                      <w:szCs w:val="28"/>
-                                    </w:rPr>
-                                    <w:t>Herberich Sandro</w:t>
-                                  </w:r>
-                                </w:p>
-                                <w:p>
-                                  <w:pPr>
-                                    <w:overflowPunct w:val="0"/>
-                                    <w:spacing w:after="0" w:line="240" w:lineRule="auto"/>
-                                    <w:jc w:val="center"/>
-                                  </w:pPr>
-                                  <w:r>
-                                    <w:rPr>
-                                      <w:rFonts w:ascii="Calibri" w:hAnsi="Calibri"/>
-                                      <w:color w:val="FFFFFF"/>
-                                      <w:sz w:val="28"/>
-                                      <w:szCs w:val="28"/>
-                                    </w:rPr>
-                                    <w:t>Bahnhofstraße 4</w:t>
-                                  </w:r>
-                                </w:p>
-                                <w:p>
-                                  <w:pPr>
-                                    <w:overflowPunct w:val="0"/>
-                                    <w:spacing w:after="0" w:line="240" w:lineRule="auto"/>
-                                    <w:jc w:val="center"/>
-                                  </w:pPr>
-                                  <w:r>
-                                    <w:rPr>
-                                      <w:rFonts w:ascii="Calibri" w:hAnsi="Calibri"/>
-                                      <w:color w:val="FFFFFF"/>
-                                      <w:sz w:val="28"/>
-                                      <w:szCs w:val="28"/>
-                                    </w:rPr>
-                                    <w:t>76698 Ubstadt-Weiher</w:t>
-                                  </w:r>
-                                </w:p>
-                                <w:p>
-                                  <w:pPr>
-                                    <w:overflowPunct w:val="0"/>
-                                    <w:spacing w:after="0" w:line="240" w:lineRule="auto"/>
-                                    <w:jc w:val="center"/>
-                                  </w:pPr>
-                                </w:p>
-                                <w:p>
-                                  <w:pPr>
-                                    <w:overflowPunct w:val="0"/>
-                                    <w:spacing w:after="0" w:line="240" w:lineRule="auto"/>
-                                    <w:jc w:val="center"/>
-                                  </w:pPr>
-                                </w:p>
-                                <w:p>
-                                  <w:pPr>
-                                    <w:overflowPunct w:val="0"/>
-                                    <w:spacing w:after="0" w:line="240" w:lineRule="auto"/>
-                                  </w:pPr>
-                                </w:p>
-                                <w:p>
-                                  <w:pPr>
-                                    <w:overflowPunct w:val="0"/>
-                                    <w:spacing w:after="0" w:line="240" w:lineRule="auto"/>
-                                    <w:jc w:val="center"/>
-                                  </w:pPr>
-                                </w:p>
-                                <w:p>
-                                  <w:pPr>
-                                    <w:overflowPunct w:val="0"/>
-                                    <w:spacing w:after="0" w:line="240" w:lineRule="auto"/>
-                                    <w:jc w:val="center"/>
-                                  </w:pPr>
-                                  <w:r>
-                                    <w:rPr>
-                                      <w:rFonts w:ascii="Calibri" w:hAnsi="Calibri"/>
-                                      <w:color w:val="FFFFFF"/>
-                                      <w:sz w:val="28"/>
-                                      <w:szCs w:val="28"/>
-                                    </w:rPr>
-                                    <w:t>Abgabedatum: 20.04.2023</w:t>
-                                  </w:r>
-                                </w:p>
-                              </w:txbxContent>
-                            </wps:txbx>
-                            <wps:bodyPr vertOverflow="overflow" horzOverflow="overflow" lIns="457200" tIns="731520" rIns="457200" bIns="457200" numCol="1" spcCol="0" anchor="b">
-                              <a:noAutofit/>
-                            </wps:bodyPr>
-                          </wps:wsp>
-                          <wps:wsp>
-                            <wps:cNvPr id="4" name="Rechteck 4"/>
-                            <wps:cNvSpPr/>
-                            <wps:spPr>
-                              <a:xfrm>
-                                <a:off x="247645" y="1371647"/>
-                                <a:ext cx="6858000" cy="2722320"/>
-                              </a:xfrm>
-                              <a:prstGeom prst="rect">
-                                <a:avLst/>
-                              </a:prstGeom>
-                              <a:solidFill>
-                                <a:schemeClr val="bg1"/>
-                              </a:solidFill>
-                              <a:ln w="6350">
-                                <a:noFill/>
-                              </a:ln>
-                            </wps:spPr>
-                            <wps:style>
-                              <a:lnRef idx="0">
-                                <a:schemeClr val="accent1"/>
-                              </a:lnRef>
-                              <a:fillRef idx="0">
-                                <a:schemeClr val="accent1"/>
-                              </a:fillRef>
-                              <a:effectRef idx="0">
-                                <a:schemeClr val="accent1"/>
-                              </a:effectRef>
-                              <a:fontRef idx="minor"/>
-                            </wps:style>
-                            <wps:txbx>
-                              <w:txbxContent>
-                                <w:p>
-                                  <w:pPr>
-                                    <w:overflowPunct w:val="0"/>
-                                    <w:spacing w:after="0" w:line="240" w:lineRule="auto"/>
-                                    <w:jc w:val="center"/>
-                                  </w:pPr>
-                                  <w:r>
-                                    <w:rPr>
-                                      <w:rFonts w:ascii="Calibri" w:hAnsi="Calibri"/>
-                                      <w:caps/>
-                                      <w:color w:val="00B050"/>
-                                      <w:sz w:val="72"/>
-                                      <w:szCs w:val="72"/>
-                                    </w:rPr>
-                                    <w:t>Shadow Tag</w:t>
-                                  </w:r>
-                                </w:p>
-                              </w:txbxContent>
-                            </wps:txbx>
-                            <wps:bodyPr vertOverflow="overflow" horzOverflow="overflow" lIns="457200" tIns="91440" rIns="457200" bIns="91440" numCol="1" spcCol="0" anchor="ctr">
-                              <a:noAutofit/>
-                            </wps:bodyPr>
-                          </wps:wsp>
-                        </wpg:wgp>
-                      </a:graphicData>
-                    </a:graphic>
-                    <wp14:sizeRelH relativeFrom="page">
-                      <wp14:pctWidth>0</wp14:pctWidth>
-                    </wp14:sizeRelH>
-                    <wp14:sizeRelV relativeFrom="page">
-                      <wp14:pctHeight>0</wp14:pctHeight>
-                    </wp14:sizeRelV>
-                  </wp:anchor>
-                </w:drawing>
-              </mc:Choice>
-              <mc:Fallback>
-                <w:pict>
-                  <v:group w14:anchorId="786A639F" id="Gruppe 193" o:spid="_x0000_s1026" style="position:absolute;margin-left:29.25pt;margin-top:29.25pt;width:541.5pt;height:709.35pt;z-index:-503316478;mso-wrap-distance-left:0;mso-wrap-distance-right:0;mso-position-horizontal-relative:page;mso-position-vertical-relative:page" coordorigin="2476,-182" coordsize="68770,90087" o:gfxdata="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" o:allowincell="f">
-                    <v:rect id="Rechteck 2" o:spid="_x0000_s1027" style="position:absolute;left:2667;top:-182;width:68580;height:13707;visibility:visible;mso-wrap-style:square;v-text-anchor:top" o:gfxdata="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" fillcolor="#00b050" stroked="f" strokeweight="1pt"/>
-                    <v:rect id="Rechteck 3" o:spid="_x0000_s1028" style="position:absolute;left:2476;top:39612;width:68580;height:50292;visibility:visible;mso-wrap-style:square;v-text-anchor:bottom" o:gfxdata="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" fillcolor="#00b050" stroked="f" strokeweight="1pt">
-                      <v:textbox inset="36pt,57.6pt,36pt,36pt">
-                        <w:txbxContent>
-                          <w:p>
-                            <w:pPr>
-                              <w:overflowPunct w:val="0"/>
-                              <w:spacing w:after="0" w:line="240" w:lineRule="auto"/>
-                              <w:jc w:val="center"/>
-                            </w:pPr>
-                            <w:r>
-                              <w:rPr>
-                                <w:rFonts w:ascii="Calibri" w:hAnsi="Calibri"/>
-                                <w:color w:val="FFFFFF"/>
-                                <w:sz w:val="32"/>
-                                <w:szCs w:val="32"/>
-                              </w:rPr>
-                              <w:t>First-Person-Shooter</w:t>
-                            </w:r>
-                          </w:p>
-                          <w:p>
-                            <w:pPr>
-                              <w:overflowPunct w:val="0"/>
-                              <w:spacing w:after="0" w:line="240" w:lineRule="auto"/>
-                              <w:jc w:val="center"/>
-                            </w:pPr>
-                            <w:r>
-                              <w:rPr>
-                                <w:rFonts w:ascii="Calibri" w:hAnsi="Calibri"/>
-                                <w:color w:val="FFFFFF"/>
-                                <w:sz w:val="28"/>
-                                <w:szCs w:val="28"/>
-                              </w:rPr>
-                              <w:t>Interaktive Lasertag-Geisterbahn</w:t>
-                            </w:r>
-                          </w:p>
-                          <w:p>
-                            <w:pPr>
-                              <w:overflowPunct w:val="0"/>
-                              <w:spacing w:after="0" w:line="240" w:lineRule="auto"/>
-                              <w:jc w:val="center"/>
-                            </w:pPr>
-                            <w:r>
-                              <w:rPr>
-                                <w:rFonts w:ascii="Calibri" w:hAnsi="Calibri"/>
-                                <w:color w:val="FFFFFF"/>
-                                <w:sz w:val="28"/>
-                                <w:szCs w:val="28"/>
-                              </w:rPr>
-                              <w:t>Grob / Fein Konzept</w:t>
-                            </w:r>
-                          </w:p>
-                          <w:p>
-                            <w:pPr>
-                              <w:overflowPunct w:val="0"/>
-                              <w:spacing w:after="0" w:line="240" w:lineRule="auto"/>
-                              <w:jc w:val="center"/>
-                            </w:pPr>
-                          </w:p>
-                          <w:p>
-                            <w:pPr>
-                              <w:overflowPunct w:val="0"/>
-                              <w:spacing w:after="0" w:line="240" w:lineRule="auto"/>
-                              <w:jc w:val="center"/>
-                            </w:pPr>
-                            <w:r>
-                              <w:rPr>
-                                <w:rFonts w:ascii="Calibri" w:hAnsi="Calibri"/>
-                                <w:color w:val="FFFFFF"/>
-                                <w:sz w:val="28"/>
-                                <w:szCs w:val="28"/>
-                              </w:rPr>
-                              <w:t>Herberich Sandro</w:t>
-                            </w:r>
-                          </w:p>
-                          <w:p>
-                            <w:pPr>
-                              <w:overflowPunct w:val="0"/>
-                              <w:spacing w:after="0" w:line="240" w:lineRule="auto"/>
-                              <w:jc w:val="center"/>
-                            </w:pPr>
-                            <w:r>
-                              <w:rPr>
-                                <w:rFonts w:ascii="Calibri" w:hAnsi="Calibri"/>
-                                <w:color w:val="FFFFFF"/>
-                                <w:sz w:val="28"/>
-                                <w:szCs w:val="28"/>
-                              </w:rPr>
-                              <w:t>Bahnhofstraße 4</w:t>
-                            </w:r>
-                          </w:p>
-                          <w:p>
-                            <w:pPr>
-                              <w:overflowPunct w:val="0"/>
-                              <w:spacing w:after="0" w:line="240" w:lineRule="auto"/>
-                              <w:jc w:val="center"/>
-                            </w:pPr>
-                            <w:r>
-                              <w:rPr>
-                                <w:rFonts w:ascii="Calibri" w:hAnsi="Calibri"/>
-                                <w:color w:val="FFFFFF"/>
-                                <w:sz w:val="28"/>
-                                <w:szCs w:val="28"/>
-                              </w:rPr>
-                              <w:t>76698 Ubstadt-Weiher</w:t>
-                            </w:r>
-                          </w:p>
-                          <w:p>
-                            <w:pPr>
-                              <w:overflowPunct w:val="0"/>
-                              <w:spacing w:after="0" w:line="240" w:lineRule="auto"/>
-                              <w:jc w:val="center"/>
-                            </w:pPr>
-                          </w:p>
-                          <w:p>
-                            <w:pPr>
-                              <w:overflowPunct w:val="0"/>
-                              <w:spacing w:after="0" w:line="240" w:lineRule="auto"/>
-                              <w:jc w:val="center"/>
-                            </w:pPr>
-                          </w:p>
-                          <w:p>
-                            <w:pPr>
-                              <w:overflowPunct w:val="0"/>
-                              <w:spacing w:after="0" w:line="240" w:lineRule="auto"/>
-                            </w:pPr>
-                          </w:p>
-                          <w:p>
-                            <w:pPr>
-                              <w:overflowPunct w:val="0"/>
-                              <w:spacing w:after="0" w:line="240" w:lineRule="auto"/>
-                              <w:jc w:val="center"/>
-                            </w:pPr>
-                          </w:p>
-                          <w:p>
-                            <w:pPr>
-                              <w:overflowPunct w:val="0"/>
-                              <w:spacing w:after="0" w:line="240" w:lineRule="auto"/>
-                              <w:jc w:val="center"/>
-                            </w:pPr>
-                            <w:r>
-                              <w:rPr>
-                                <w:rFonts w:ascii="Calibri" w:hAnsi="Calibri"/>
-                                <w:color w:val="FFFFFF"/>
-                                <w:sz w:val="28"/>
-                                <w:szCs w:val="28"/>
-                              </w:rPr>
-                              <w:t>Abgabedatum: 20.04.2023</w:t>
-                            </w:r>
-                          </w:p>
-                        </w:txbxContent>
-                      </v:textbox>
-                    </v:rect>
-                    <v:rect id="Rechteck 4" o:spid="_x0000_s1029" style="position:absolute;left:2476;top:13716;width:68580;height:27223;visibility:visible;mso-wrap-style:square;v-text-anchor:middle" o:gfxdata="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" fillcolor="white [3212]" stroked="f" strokeweight=".5pt">
-                      <v:textbox inset="36pt,7.2pt,36pt,7.2pt">
-                        <w:txbxContent>
-                          <w:p>
-                            <w:pPr>
-                              <w:overflowPunct w:val="0"/>
-                              <w:spacing w:after="0" w:line="240" w:lineRule="auto"/>
-                              <w:jc w:val="center"/>
-                            </w:pPr>
-                            <w:r>
-                              <w:rPr>
-                                <w:rFonts w:ascii="Calibri" w:hAnsi="Calibri"/>
-                                <w:caps/>
-                                <w:color w:val="00B050"/>
-                                <w:sz w:val="72"/>
-                                <w:szCs w:val="72"/>
-                              </w:rPr>
-                              <w:t>Shadow Tag</w:t>
-                            </w:r>
-                          </w:p>
-                        </w:txbxContent>
-                      </v:textbox>
-                    </v:rect>
-                    <w10:wrap anchorx="page" anchory="page"/>
-                  </v:group>
-                </w:pict>
-              </mc:Fallback>
-            </mc:AlternateContent>
+            <w:drawing>
+              <wp:anchor distT="0" distB="0" distL="114300" distR="114300" simplePos="0" relativeHeight="251658240" behindDoc="0" locked="0" layoutInCell="1" allowOverlap="1" wp14:anchorId="4CCDB771" wp14:editId="4A8409A8">
+                <wp:simplePos x="0" y="0"/>
+                <wp:positionH relativeFrom="page">
+                  <wp:align>left</wp:align>
+                </wp:positionH>
+                <wp:positionV relativeFrom="paragraph">
+                  <wp:posOffset>-900430</wp:posOffset>
+                </wp:positionV>
+                <wp:extent cx="7561992" cy="10686415"/>
+                <wp:effectExtent l="0" t="0" r="1270" b="635"/>
+                <wp:wrapNone/>
+                <wp:docPr id="1186557759" name="Grafik 1"/>
+                <wp:cNvGraphicFramePr>
+                  <a:graphicFrameLocks xmlns:a="http://schemas.openxmlformats.org/drawingml/2006/main" noChangeAspect="1"/>
+                </wp:cNvGraphicFramePr>
+                <a:graphic xmlns:a="http://schemas.openxmlformats.org/drawingml/2006/main">
+                  <a:graphicData uri="http://schemas.openxmlformats.org/drawingml/2006/picture">
+                    <pic:pic xmlns:pic="http://schemas.openxmlformats.org/drawingml/2006/picture">
+                      <pic:nvPicPr>
+                        <pic:cNvPr id="0" name="Picture 1"/>
+                        <pic:cNvPicPr>
+                          <a:picLocks noChangeAspect="1" noChangeArrowheads="1"/>
+                        </pic:cNvPicPr>
+                      </pic:nvPicPr>
+                      <pic:blipFill>
+                        <a:blip r:embed="rId8" cstate="print">
+                          <a:extLst>
+                            <a:ext uri="{28A0092B-C50C-407E-A947-70E740481C1C}">
+                              <a14:useLocalDpi xmlns:a14="http://schemas.microsoft.com/office/drawing/2010/main" val="0"/>
+                            </a:ext>
+                          </a:extLst>
+                        </a:blip>
+                        <a:srcRect/>
+                        <a:stretch>
+                          <a:fillRect/>
+                        </a:stretch>
+                      </pic:blipFill>
+                      <pic:spPr bwMode="auto">
+                        <a:xfrm>
+                          <a:off x="0" y="0"/>
+                          <a:ext cx="7561992" cy="10686415"/>
+                        </a:xfrm>
+                        <a:prstGeom prst="rect">
+                          <a:avLst/>
+                        </a:prstGeom>
+                        <a:noFill/>
+                        <a:ln>
+                          <a:noFill/>
+                        </a:ln>
+                      </pic:spPr>
+                    </pic:pic>
+                  </a:graphicData>
+                </a:graphic>
+                <wp14:sizeRelH relativeFrom="margin">
+                  <wp14:pctWidth>0</wp14:pctWidth>
+                </wp14:sizeRelH>
+                <wp14:sizeRelV relativeFrom="margin">
+                  <wp14:pctHeight>0</wp14:pctHeight>
+                </wp14:sizeRelV>
+              </wp:anchor>
+            </w:drawing>
           </w:r>
         </w:p>
         <w:p>
@@ -579,7 +142,7 @@
             </w:rPr>
             <w:fldChar w:fldCharType="separate"/>
           </w:r>
-          <w:hyperlink w:anchor="_Toc131805214" w:history="1">
+          <w:hyperlink w:anchor="_Toc132487262" w:history="1">
             <w:r>
               <w:rPr>
                 <w:rStyle w:val="Hyperlink"/>
@@ -623,7 +186,7 @@
                 <w:noProof/>
                 <w:webHidden/>
               </w:rPr>
-              <w:instrText xml:space="preserve"> PAGEREF _Toc131805214 \h </w:instrText>
+              <w:instrText xml:space="preserve"> PAGEREF _Toc132487262 \h </w:instrText>
             </w:r>
             <w:r>
               <w:rPr>
@@ -667,7 +230,7 @@
               <w:lang w:eastAsia="de-DE"/>
             </w:rPr>
           </w:pPr>
-          <w:hyperlink w:anchor="_Toc131805215" w:history="1">
+          <w:hyperlink w:anchor="_Toc132487263" w:history="1">
             <w:r>
               <w:rPr>
                 <w:rStyle w:val="Hyperlink"/>
@@ -709,7 +272,7 @@
                 <w:noProof/>
                 <w:webHidden/>
               </w:rPr>
-              <w:instrText xml:space="preserve"> PAGEREF _Toc131805215 \h </w:instrText>
+              <w:instrText xml:space="preserve"> PAGEREF _Toc132487263 \h </w:instrText>
             </w:r>
             <w:r>
               <w:rPr>
@@ -753,7 +316,7 @@
               <w:lang w:eastAsia="de-DE"/>
             </w:rPr>
           </w:pPr>
-          <w:hyperlink w:anchor="_Toc131805216" w:history="1">
+          <w:hyperlink w:anchor="_Toc132487264" w:history="1">
             <w:r>
               <w:rPr>
                 <w:rStyle w:val="Hyperlink"/>
@@ -797,7 +360,7 @@
                 <w:noProof/>
                 <w:webHidden/>
               </w:rPr>
-              <w:instrText xml:space="preserve"> PAGEREF _Toc131805216 \h </w:instrText>
+              <w:instrText xml:space="preserve"> PAGEREF _Toc132487264 \h </w:instrText>
             </w:r>
             <w:r>
               <w:rPr>
@@ -841,7 +404,7 @@
               <w:lang w:eastAsia="de-DE"/>
             </w:rPr>
           </w:pPr>
-          <w:hyperlink w:anchor="_Toc131805217" w:history="1">
+          <w:hyperlink w:anchor="_Toc132487265" w:history="1">
             <w:r>
               <w:rPr>
                 <w:rStyle w:val="Hyperlink"/>
@@ -883,7 +446,7 @@
                 <w:noProof/>
                 <w:webHidden/>
               </w:rPr>
-              <w:instrText xml:space="preserve"> PAGEREF _Toc131805217 \h </w:instrText>
+              <w:instrText xml:space="preserve"> PAGEREF _Toc132487265 \h </w:instrText>
             </w:r>
             <w:r>
               <w:rPr>
@@ -927,7 +490,7 @@
               <w:lang w:eastAsia="de-DE"/>
             </w:rPr>
           </w:pPr>
-          <w:hyperlink w:anchor="_Toc131805218" w:history="1">
+          <w:hyperlink w:anchor="_Toc132487266" w:history="1">
             <w:r>
               <w:rPr>
                 <w:rStyle w:val="Hyperlink"/>
@@ -971,7 +534,7 @@
                 <w:noProof/>
                 <w:webHidden/>
               </w:rPr>
-              <w:instrText xml:space="preserve"> PAGEREF _Toc131805218 \h </w:instrText>
+              <w:instrText xml:space="preserve"> PAGEREF _Toc132487266 \h </w:instrText>
             </w:r>
             <w:r>
               <w:rPr>
@@ -1015,7 +578,7 @@
               <w:lang w:eastAsia="de-DE"/>
             </w:rPr>
           </w:pPr>
-          <w:hyperlink w:anchor="_Toc131805219" w:history="1">
+          <w:hyperlink w:anchor="_Toc132487267" w:history="1">
             <w:r>
               <w:rPr>
                 <w:rStyle w:val="Hyperlink"/>
@@ -1059,7 +622,7 @@
                 <w:noProof/>
                 <w:webHidden/>
               </w:rPr>
-              <w:instrText xml:space="preserve"> PAGEREF _Toc131805219 \h </w:instrText>
+              <w:instrText xml:space="preserve"> PAGEREF _Toc132487267 \h </w:instrText>
             </w:r>
             <w:r>
               <w:rPr>
@@ -1103,7 +666,7 @@
               <w:lang w:eastAsia="de-DE"/>
             </w:rPr>
           </w:pPr>
-          <w:hyperlink w:anchor="_Toc131805220" w:history="1">
+          <w:hyperlink w:anchor="_Toc132487268" w:history="1">
             <w:r>
               <w:rPr>
                 <w:rStyle w:val="Hyperlink"/>
@@ -1147,7 +710,7 @@
                 <w:noProof/>
                 <w:webHidden/>
               </w:rPr>
-              <w:instrText xml:space="preserve"> PAGEREF _Toc131805220 \h </w:instrText>
+              <w:instrText xml:space="preserve"> PAGEREF _Toc132487268 \h </w:instrText>
             </w:r>
             <w:r>
               <w:rPr>
@@ -1191,7 +754,7 @@
               <w:lang w:eastAsia="de-DE"/>
             </w:rPr>
           </w:pPr>
-          <w:hyperlink w:anchor="_Toc131805221" w:history="1">
+          <w:hyperlink w:anchor="_Toc132487269" w:history="1">
             <w:r>
               <w:rPr>
                 <w:rStyle w:val="Hyperlink"/>
@@ -1235,7 +798,7 @@
                 <w:noProof/>
                 <w:webHidden/>
               </w:rPr>
-              <w:instrText xml:space="preserve"> PAGEREF _Toc131805221 \h </w:instrText>
+              <w:instrText xml:space="preserve"> PAGEREF _Toc132487269 \h </w:instrText>
             </w:r>
             <w:r>
               <w:rPr>
@@ -1279,7 +842,7 @@
               <w:lang w:eastAsia="de-DE"/>
             </w:rPr>
           </w:pPr>
-          <w:hyperlink w:anchor="_Toc131805222" w:history="1">
+          <w:hyperlink w:anchor="_Toc132487270" w:history="1">
             <w:r>
               <w:rPr>
                 <w:rStyle w:val="Hyperlink"/>
@@ -1323,7 +886,7 @@
                 <w:noProof/>
                 <w:webHidden/>
               </w:rPr>
-              <w:instrText xml:space="preserve"> PAGEREF _Toc131805222 \h </w:instrText>
+              <w:instrText xml:space="preserve"> PAGEREF _Toc132487270 \h </w:instrText>
             </w:r>
             <w:r>
               <w:rPr>
@@ -1367,7 +930,7 @@
               <w:lang w:eastAsia="de-DE"/>
             </w:rPr>
           </w:pPr>
-          <w:hyperlink w:anchor="_Toc131805223" w:history="1">
+          <w:hyperlink w:anchor="_Toc132487271" w:history="1">
             <w:r>
               <w:rPr>
                 <w:rStyle w:val="Hyperlink"/>
@@ -1411,7 +974,7 @@
                 <w:noProof/>
                 <w:webHidden/>
               </w:rPr>
-              <w:instrText xml:space="preserve"> PAGEREF _Toc131805223 \h </w:instrText>
+              <w:instrText xml:space="preserve"> PAGEREF _Toc132487271 \h </w:instrText>
             </w:r>
             <w:r>
               <w:rPr>
@@ -1455,7 +1018,7 @@
               <w:lang w:eastAsia="de-DE"/>
             </w:rPr>
           </w:pPr>
-          <w:hyperlink w:anchor="_Toc131805224" w:history="1">
+          <w:hyperlink w:anchor="_Toc132487272" w:history="1">
             <w:r>
               <w:rPr>
                 <w:rStyle w:val="Hyperlink"/>
@@ -1499,7 +1062,7 @@
                 <w:noProof/>
                 <w:webHidden/>
               </w:rPr>
-              <w:instrText xml:space="preserve"> PAGEREF _Toc131805224 \h </w:instrText>
+              <w:instrText xml:space="preserve"> PAGEREF _Toc132487272 \h </w:instrText>
             </w:r>
             <w:r>
               <w:rPr>
@@ -1543,7 +1106,7 @@
               <w:lang w:eastAsia="de-DE"/>
             </w:rPr>
           </w:pPr>
-          <w:hyperlink w:anchor="_Toc131805225" w:history="1">
+          <w:hyperlink w:anchor="_Toc132487273" w:history="1">
             <w:r>
               <w:rPr>
                 <w:rStyle w:val="Hyperlink"/>
@@ -1587,7 +1150,7 @@
                 <w:noProof/>
                 <w:webHidden/>
               </w:rPr>
-              <w:instrText xml:space="preserve"> PAGEREF _Toc131805225 \h </w:instrText>
+              <w:instrText xml:space="preserve"> PAGEREF _Toc132487273 \h </w:instrText>
             </w:r>
             <w:r>
               <w:rPr>
@@ -1631,7 +1194,7 @@
               <w:lang w:eastAsia="de-DE"/>
             </w:rPr>
           </w:pPr>
-          <w:hyperlink w:anchor="_Toc131805226" w:history="1">
+          <w:hyperlink w:anchor="_Toc132487274" w:history="1">
             <w:r>
               <w:rPr>
                 <w:rStyle w:val="Hyperlink"/>
@@ -1675,7 +1238,7 @@
                 <w:noProof/>
                 <w:webHidden/>
               </w:rPr>
-              <w:instrText xml:space="preserve"> PAGEREF _Toc131805226 \h </w:instrText>
+              <w:instrText xml:space="preserve"> PAGEREF _Toc132487274 \h </w:instrText>
             </w:r>
             <w:r>
               <w:rPr>
@@ -1719,7 +1282,7 @@
               <w:lang w:eastAsia="de-DE"/>
             </w:rPr>
           </w:pPr>
-          <w:hyperlink w:anchor="_Toc131805227" w:history="1">
+          <w:hyperlink w:anchor="_Toc132487275" w:history="1">
             <w:r>
               <w:rPr>
                 <w:rStyle w:val="Hyperlink"/>
@@ -1763,7 +1326,7 @@
                 <w:noProof/>
                 <w:webHidden/>
               </w:rPr>
-              <w:instrText xml:space="preserve"> PAGEREF _Toc131805227 \h </w:instrText>
+              <w:instrText xml:space="preserve"> PAGEREF _Toc132487275 \h </w:instrText>
             </w:r>
             <w:r>
               <w:rPr>
@@ -1807,7 +1370,7 @@
               <w:lang w:eastAsia="de-DE"/>
             </w:rPr>
           </w:pPr>
-          <w:hyperlink w:anchor="_Toc131805228" w:history="1">
+          <w:hyperlink w:anchor="_Toc132487276" w:history="1">
             <w:r>
               <w:rPr>
                 <w:rStyle w:val="Hyperlink"/>
@@ -1851,7 +1414,7 @@
                 <w:noProof/>
                 <w:webHidden/>
               </w:rPr>
-              <w:instrText xml:space="preserve"> PAGEREF _Toc131805228 \h </w:instrText>
+              <w:instrText xml:space="preserve"> PAGEREF _Toc132487276 \h </w:instrText>
             </w:r>
             <w:r>
               <w:rPr>
@@ -1886,12 +1449,12 @@
           <w:pPr>
             <w:spacing w:line="25" w:lineRule="atLeast"/>
             <w:sectPr>
-              <w:headerReference w:type="even" r:id="rId8"/>
-              <w:headerReference w:type="default" r:id="rId9"/>
-              <w:footerReference w:type="even" r:id="rId10"/>
-              <w:footerReference w:type="default" r:id="rId11"/>
-              <w:headerReference w:type="first" r:id="rId12"/>
-              <w:footerReference w:type="first" r:id="rId13"/>
+              <w:headerReference w:type="even" r:id="rId9"/>
+              <w:headerReference w:type="default" r:id="rId10"/>
+              <w:footerReference w:type="even" r:id="rId11"/>
+              <w:footerReference w:type="default" r:id="rId12"/>
+              <w:headerReference w:type="first" r:id="rId13"/>
+              <w:footerReference w:type="first" r:id="rId14"/>
               <w:pgSz w:w="11906" w:h="16838"/>
               <w:pgMar w:top="1418" w:right="1134" w:bottom="1134" w:left="2835" w:header="708" w:footer="708" w:gutter="0"/>
               <w:pgNumType w:start="0"/>
@@ -1928,7 +1491,7 @@
           <w:rFonts w:ascii="Arial" w:hAnsi="Arial" w:cs="Arial"/>
         </w:rPr>
       </w:pPr>
-      <w:bookmarkStart w:id="2" w:name="_Toc131805214"/>
+      <w:bookmarkStart w:id="2" w:name="_Toc132487262"/>
       <w:r>
         <w:rPr>
           <w:rFonts w:ascii="Arial" w:hAnsi="Arial" w:cs="Arial"/>
@@ -1950,7 +1513,7 @@
           <w:szCs w:val="24"/>
         </w:rPr>
       </w:pPr>
-      <w:bookmarkStart w:id="3" w:name="_Toc131805215"/>
+      <w:bookmarkStart w:id="3" w:name="_Toc132487263"/>
       <w:r>
         <w:rPr>
           <w:sz w:val="24"/>
@@ -1964,19 +1527,92 @@
       <w:pPr>
         <w:spacing w:line="25" w:lineRule="atLeast"/>
         <w:ind w:left="708"/>
-        <w:rPr>
-          <w:rFonts w:ascii="Arial" w:hAnsi="Arial" w:cs="Arial"/>
-          <w:sz w:val="24"/>
-          <w:szCs w:val="24"/>
-        </w:rPr>
-      </w:pPr>
-      <w:r>
-        <w:rPr>
-          <w:rFonts w:ascii="Arial" w:hAnsi="Arial" w:cs="Arial"/>
-          <w:sz w:val="24"/>
-          <w:szCs w:val="24"/>
-        </w:rPr>
-        <w:t>Du bist ein Abenteurer der gerne Ruinen und verlassen Orte erkundet du machst dich auf den Weg zu einem verlassenen Anwesen. Es wird von einem geheimnisvollen Geist berichtet der dort sein Unwesen treiben soll. Du machst dich am späten Abend auf dem Weg zu diesem besagten Haus. Als du ankommt bricht die Nacht ein doch du entscheidest dich es zu betreten, weil du ein grünes Leuchten im Fenster siehst. Im Haus befindet sich nur 1 Gang der gerade auf ein grün leuchtendes Portal zuführt. Einmal das Portal betreten findest du dich in einem Labyrinth wieder. Du kannst diesem nur entkommen, wenn du genug Geisterpunkte gesammelt hast um das Nächste Portal zu öffnen. Aber wer weiß was sich noch alles im Labyrinth verbirgt.</w:t>
+        <w:jc w:val="both"/>
+        <w:rPr>
+          <w:rFonts w:ascii="Arial" w:hAnsi="Arial" w:cs="Arial"/>
+          <w:sz w:val="24"/>
+          <w:szCs w:val="24"/>
+        </w:rPr>
+      </w:pPr>
+      <w:r>
+        <w:rPr>
+          <w:rFonts w:ascii="Arial" w:hAnsi="Arial" w:cs="Arial"/>
+          <w:sz w:val="24"/>
+          <w:szCs w:val="24"/>
+        </w:rPr>
+        <w:t xml:space="preserve">Du bist ein Abenteurer der gerne Ruinen und verlassen Orte </w:t>
+      </w:r>
+      <w:r>
+        <w:rPr>
+          <w:rFonts w:ascii="Arial" w:hAnsi="Arial" w:cs="Arial"/>
+          <w:sz w:val="24"/>
+          <w:szCs w:val="24"/>
+        </w:rPr>
+        <w:t xml:space="preserve">erkundet </w:t>
+      </w:r>
+      <w:r>
+        <w:rPr>
+          <w:rFonts w:ascii="Arial" w:hAnsi="Arial" w:cs="Arial"/>
+          <w:sz w:val="24"/>
+          <w:szCs w:val="24"/>
+        </w:rPr>
+        <w:t xml:space="preserve">und </w:t>
+      </w:r>
+      <w:r>
+        <w:rPr>
+          <w:rFonts w:ascii="Arial" w:hAnsi="Arial" w:cs="Arial"/>
+          <w:sz w:val="24"/>
+          <w:szCs w:val="24"/>
+        </w:rPr>
+        <w:t>du machst dich auf den Weg zu einem verlassenen Anwesen. Es wird von einem geheimnisvollen Geist berichtet der dort sein Unwesen treiben soll. Du machst dich am späten Abend auf dem Weg zu diesem besagten Haus. Als du ankommt bricht die Nacht ein</w:t>
+      </w:r>
+      <w:r>
+        <w:rPr>
+          <w:rFonts w:ascii="Arial" w:hAnsi="Arial" w:cs="Arial"/>
+          <w:sz w:val="24"/>
+          <w:szCs w:val="24"/>
+        </w:rPr>
+        <w:t xml:space="preserve">, </w:t>
+      </w:r>
+      <w:r>
+        <w:rPr>
+          <w:rFonts w:ascii="Arial" w:hAnsi="Arial" w:cs="Arial"/>
+          <w:sz w:val="24"/>
+          <w:szCs w:val="24"/>
+        </w:rPr>
+        <w:t>doch du entscheidest dich es zu betreten, weil du ein grünes Leuchten im Fenster siehst. Im Haus befindet sich nur 1 Gang der gerade auf ein grün leuchtendes Portal zuführt. Einmal das Portal betreten</w:t>
+      </w:r>
+      <w:r>
+        <w:rPr>
+          <w:rFonts w:ascii="Arial" w:hAnsi="Arial" w:cs="Arial"/>
+          <w:sz w:val="24"/>
+          <w:szCs w:val="24"/>
+        </w:rPr>
+        <w:t>,</w:t>
+      </w:r>
+      <w:r>
+        <w:rPr>
+          <w:rFonts w:ascii="Arial" w:hAnsi="Arial" w:cs="Arial"/>
+          <w:sz w:val="24"/>
+          <w:szCs w:val="24"/>
+        </w:rPr>
+        <w:t xml:space="preserve"> findest du dich in einem Labyrinth wieder. Du kannst diesem nur entkommen, wenn du genug Geisterpunkte gesammelt hast um das </w:t>
+      </w:r>
+      <w:r>
+        <w:rPr>
+          <w:rFonts w:ascii="Arial" w:hAnsi="Arial" w:cs="Arial"/>
+          <w:sz w:val="24"/>
+          <w:szCs w:val="24"/>
+        </w:rPr>
+        <w:t>n</w:t>
+      </w:r>
+      <w:r>
+        <w:rPr>
+          <w:rFonts w:ascii="Arial" w:hAnsi="Arial" w:cs="Arial"/>
+          <w:sz w:val="24"/>
+          <w:szCs w:val="24"/>
+        </w:rPr>
+        <w:t>ächste Portal zu öffnen. Aber wer weiß was sich noch alles im Labyrinth verbirgt.</w:t>
       </w:r>
     </w:p>
     <w:p>
@@ -1991,7 +1627,7 @@
           <w:rFonts w:ascii="Arial" w:hAnsi="Arial" w:cs="Arial"/>
         </w:rPr>
       </w:pPr>
-      <w:bookmarkStart w:id="4" w:name="_Toc131805216"/>
+      <w:bookmarkStart w:id="4" w:name="_Toc132487264"/>
       <w:r>
         <w:rPr>
           <w:rFonts w:ascii="Arial" w:hAnsi="Arial" w:cs="Arial"/>
@@ -2009,7 +1645,7 @@
         </w:numPr>
         <w:spacing w:line="25" w:lineRule="atLeast"/>
       </w:pPr>
-      <w:bookmarkStart w:id="5" w:name="_Toc131805217"/>
+      <w:bookmarkStart w:id="5" w:name="_Toc132487265"/>
       <w:r>
         <w:t>Zielgruppe</w:t>
       </w:r>
@@ -2065,7 +1701,7 @@
           <w:rFonts w:ascii="Arial" w:hAnsi="Arial" w:cs="Arial"/>
         </w:rPr>
       </w:pPr>
-      <w:bookmarkStart w:id="6" w:name="_Toc131805218"/>
+      <w:bookmarkStart w:id="6" w:name="_Toc132487266"/>
       <w:r>
         <w:rPr>
           <w:rFonts w:ascii="Arial" w:hAnsi="Arial" w:cs="Arial"/>
@@ -2086,7 +1722,7 @@
           <w:rFonts w:ascii="Arial" w:hAnsi="Arial" w:cs="Arial"/>
         </w:rPr>
       </w:pPr>
-      <w:bookmarkStart w:id="7" w:name="_Toc131805219"/>
+      <w:bookmarkStart w:id="7" w:name="_Toc132487267"/>
       <w:r>
         <w:rPr>
           <w:rFonts w:ascii="Arial" w:hAnsi="Arial" w:cs="Arial"/>
@@ -2249,7 +1885,7 @@
           <w:rFonts w:ascii="Arial" w:hAnsi="Arial" w:cs="Arial"/>
         </w:rPr>
       </w:pPr>
-      <w:bookmarkStart w:id="8" w:name="_Toc131805220"/>
+      <w:bookmarkStart w:id="8" w:name="_Toc132487268"/>
       <w:r>
         <w:rPr>
           <w:rFonts w:ascii="Arial" w:hAnsi="Arial" w:cs="Arial"/>
@@ -2411,7 +2047,7 @@
           <w:rFonts w:ascii="Arial" w:hAnsi="Arial" w:cs="Arial"/>
         </w:rPr>
       </w:pPr>
-      <w:bookmarkStart w:id="9" w:name="_Toc131805221"/>
+      <w:bookmarkStart w:id="9" w:name="_Toc132487269"/>
       <w:r>
         <w:rPr>
           <w:rFonts w:ascii="Arial" w:hAnsi="Arial" w:cs="Arial"/>
@@ -2435,7 +2071,7 @@
           <w:szCs w:val="24"/>
         </w:rPr>
       </w:pPr>
-      <w:bookmarkStart w:id="10" w:name="_Toc131805222"/>
+      <w:bookmarkStart w:id="10" w:name="_Toc132487270"/>
       <w:r>
         <w:rPr>
           <w:rFonts w:ascii="Arial" w:hAnsi="Arial" w:cs="Arial"/>
@@ -2543,7 +2179,7 @@
           <w:rFonts w:ascii="Arial" w:hAnsi="Arial" w:cs="Arial"/>
         </w:rPr>
       </w:pPr>
-      <w:bookmarkStart w:id="11" w:name="_Toc131805223"/>
+      <w:bookmarkStart w:id="11" w:name="_Toc132487271"/>
       <w:r>
         <w:rPr>
           <w:rFonts w:ascii="Arial" w:hAnsi="Arial" w:cs="Arial"/>
@@ -2566,7 +2202,7 @@
           <w:szCs w:val="24"/>
         </w:rPr>
       </w:pPr>
-      <w:bookmarkStart w:id="12" w:name="_Toc131805224"/>
+      <w:bookmarkStart w:id="12" w:name="_Toc132487272"/>
       <w:r>
         <w:rPr>
           <w:rFonts w:ascii="Arial" w:hAnsi="Arial" w:cs="Arial"/>
@@ -2581,6 +2217,7 @@
       <w:pPr>
         <w:spacing w:line="25" w:lineRule="atLeast"/>
         <w:ind w:left="708"/>
+        <w:jc w:val="both"/>
         <w:rPr>
           <w:rFonts w:ascii="Arial" w:hAnsi="Arial" w:cs="Arial"/>
           <w:sz w:val="24"/>
@@ -2608,7 +2245,7 @@
           <w:rFonts w:ascii="Arial" w:hAnsi="Arial" w:cs="Arial"/>
         </w:rPr>
       </w:pPr>
-      <w:bookmarkStart w:id="13" w:name="_Toc131805225"/>
+      <w:bookmarkStart w:id="13" w:name="_Toc132487273"/>
       <w:r>
         <w:rPr>
           <w:rFonts w:ascii="Arial" w:hAnsi="Arial" w:cs="Arial"/>
@@ -2621,6 +2258,7 @@
       <w:pPr>
         <w:spacing w:line="25" w:lineRule="atLeast"/>
         <w:ind w:left="708"/>
+        <w:jc w:val="both"/>
         <w:rPr>
           <w:rFonts w:ascii="Arial" w:hAnsi="Arial" w:cs="Arial"/>
           <w:sz w:val="24"/>
@@ -2831,7 +2469,7 @@
           <w:rFonts w:ascii="Arial" w:hAnsi="Arial" w:cs="Arial"/>
         </w:rPr>
       </w:pPr>
-      <w:bookmarkStart w:id="14" w:name="_Toc131805226"/>
+      <w:bookmarkStart w:id="14" w:name="_Toc132487274"/>
       <w:r>
         <w:rPr>
           <w:rFonts w:ascii="Arial" w:hAnsi="Arial" w:cs="Arial"/>
@@ -2844,6 +2482,7 @@
       <w:pPr>
         <w:spacing w:line="25" w:lineRule="atLeast"/>
         <w:ind w:left="708"/>
+        <w:jc w:val="both"/>
         <w:rPr>
           <w:rFonts w:ascii="Arial" w:hAnsi="Arial" w:cs="Arial"/>
           <w:sz w:val="24"/>
@@ -3058,7 +2697,7 @@
           <w:szCs w:val="24"/>
         </w:rPr>
       </w:pPr>
-      <w:bookmarkStart w:id="15" w:name="_Toc131805227"/>
+      <w:bookmarkStart w:id="15" w:name="_Toc132487275"/>
       <w:r>
         <w:rPr>
           <w:rFonts w:ascii="Arial" w:hAnsi="Arial"/>
@@ -3073,6 +2712,7 @@
       <w:pPr>
         <w:spacing w:line="25" w:lineRule="atLeast"/>
         <w:ind w:left="708"/>
+        <w:jc w:val="both"/>
         <w:rPr>
           <w:rFonts w:ascii="Arial" w:hAnsi="Arial"/>
           <w:sz w:val="24"/>
@@ -3149,7 +2789,7 @@
           <w:szCs w:val="24"/>
         </w:rPr>
       </w:pPr>
-      <w:bookmarkStart w:id="16" w:name="_Toc131805228"/>
+      <w:bookmarkStart w:id="16" w:name="_Toc132487276"/>
       <w:r>
         <w:rPr>
           <w:rFonts w:ascii="Arial" w:hAnsi="Arial" w:cs="Arial"/>
@@ -3165,25 +2805,52 @@
       <w:pPr>
         <w:spacing w:line="25" w:lineRule="atLeast"/>
         <w:ind w:left="708"/>
-        <w:rPr>
-          <w:sz w:val="24"/>
-          <w:szCs w:val="24"/>
-        </w:rPr>
-      </w:pPr>
-      <w:r>
+        <w:jc w:val="both"/>
         <w:rPr>
           <w:noProof/>
           <w:sz w:val="24"/>
           <w:szCs w:val="24"/>
         </w:rPr>
+      </w:pPr>
+      <w:r>
+        <w:rPr>
+          <w:sz w:val="24"/>
+          <w:szCs w:val="24"/>
+        </w:rPr>
+        <w:t>Im Folgenden ist der Aufbau des 1 Labyrinthes zu sehen dieses ist 10x10 Kacheln groß. Jede Kachel entspricht 4m. Hier sind noch keine Ghost Station eingeplant.</w:t>
+      </w:r>
+      <w:r>
+        <w:rPr>
+          <w:noProof/>
+          <w:sz w:val="24"/>
+          <w:szCs w:val="24"/>
+        </w:rPr>
+        <w:t xml:space="preserve"> </w:t>
+      </w:r>
+    </w:p>
+    <w:p>
+      <w:pPr>
+        <w:spacing w:after="0" w:line="240" w:lineRule="auto"/>
+        <w:rPr>
+          <w:noProof/>
+          <w:sz w:val="24"/>
+          <w:szCs w:val="24"/>
+        </w:rPr>
+      </w:pPr>
+      <w:r>
+        <w:rPr>
+          <w:noProof/>
+          <w:sz w:val="24"/>
+          <w:szCs w:val="24"/>
+        </w:rPr>
         <w:drawing>
-          <wp:anchor distT="0" distB="0" distL="114300" distR="0" simplePos="0" relativeHeight="3" behindDoc="0" locked="0" layoutInCell="0" allowOverlap="1" wp14:anchorId="5F2A9E04" wp14:editId="00FCE044">
+          <wp:anchor distT="0" distB="0" distL="114300" distR="0" simplePos="0" relativeHeight="3" behindDoc="0" locked="0" layoutInCell="0" allowOverlap="1" wp14:anchorId="5F2A9E04" wp14:editId="021F6775">
             <wp:simplePos x="0" y="0"/>
             <wp:positionH relativeFrom="margin">
               <wp:align>right</wp:align>
             </wp:positionH>
             <wp:positionV relativeFrom="page">
-              <wp:posOffset>1724025</wp:posOffset>
+              <wp:posOffset>1952625</wp:posOffset>
             </wp:positionV>
             <wp:extent cx="5753100" cy="5791200"/>
             <wp:effectExtent l="0" t="0" r="0" b="0"/>
@@ -3202,7 +2869,7 @@
                     </pic:cNvPicPr>
                   </pic:nvPicPr>
                   <pic:blipFill>
-                    <a:blip r:embed="rId14"/>
+                    <a:blip r:embed="rId15"/>
                     <a:stretch>
                       <a:fillRect/>
                     </a:stretch>
@@ -3224,15 +2891,273 @@
       </w:r>
       <w:r>
         <w:rPr>
-          <w:sz w:val="24"/>
-          <w:szCs w:val="24"/>
-        </w:rPr>
-        <w:t>Im Folgenden ist der Aufbau des 1 Labyrinthes zu sehen dieses ist 10x10 Kacheln groß. Jede Kachel entspricht 4m. Hier sind noch keine Ghost Station eingeplant.</w:t>
+          <w:noProof/>
+          <w:sz w:val="24"/>
+          <w:szCs w:val="24"/>
+        </w:rPr>
+        <w:br w:type="page"/>
+      </w:r>
+    </w:p>
+    <w:p>
+      <w:pPr>
+        <w:spacing w:line="25" w:lineRule="atLeast"/>
+        <w:ind w:left="708"/>
+        <w:jc w:val="both"/>
+        <w:rPr>
+          <w:sz w:val="24"/>
+          <w:szCs w:val="24"/>
+        </w:rPr>
+      </w:pPr>
+      <w:proofErr w:type="spellStart"/>
+      <w:r>
+        <w:rPr>
+          <w:sz w:val="24"/>
+          <w:szCs w:val="24"/>
+        </w:rPr>
+        <w:lastRenderedPageBreak/>
+        <w:t>Map</w:t>
+      </w:r>
+      <w:proofErr w:type="spellEnd"/>
+      <w:r>
+        <w:rPr>
+          <w:sz w:val="24"/>
+          <w:szCs w:val="24"/>
+        </w:rPr>
+        <w:t xml:space="preserve"> 1-3</w:t>
+      </w:r>
+    </w:p>
+    <w:p>
+      <w:pPr>
+        <w:spacing w:after="0" w:line="240" w:lineRule="auto"/>
+        <w:rPr>
+          <w:sz w:val="24"/>
+          <w:szCs w:val="24"/>
+        </w:rPr>
+      </w:pPr>
+      <w:r>
+        <w:rPr>
+          <w:noProof/>
+          <w:sz w:val="24"/>
+          <w:szCs w:val="24"/>
+        </w:rPr>
+        <w:drawing>
+          <wp:anchor distT="0" distB="0" distL="114300" distR="114300" simplePos="0" relativeHeight="251660288" behindDoc="0" locked="0" layoutInCell="1" allowOverlap="1" wp14:anchorId="1925560F" wp14:editId="39C820B6">
+            <wp:simplePos x="0" y="0"/>
+            <wp:positionH relativeFrom="page">
+              <wp:posOffset>1895475</wp:posOffset>
+            </wp:positionH>
+            <wp:positionV relativeFrom="paragraph">
+              <wp:posOffset>4532630</wp:posOffset>
+            </wp:positionV>
+            <wp:extent cx="4173296" cy="4248150"/>
+            <wp:effectExtent l="0" t="0" r="0" b="0"/>
+            <wp:wrapTopAndBottom/>
+            <wp:docPr id="1541832613" name="Grafik 3"/>
+            <wp:cNvGraphicFramePr>
+              <a:graphicFrameLocks xmlns:a="http://schemas.openxmlformats.org/drawingml/2006/main" noChangeAspect="1"/>
+            </wp:cNvGraphicFramePr>
+            <a:graphic xmlns:a="http://schemas.openxmlformats.org/drawingml/2006/main">
+              <a:graphicData uri="http://schemas.openxmlformats.org/drawingml/2006/picture">
+                <pic:pic xmlns:pic="http://schemas.openxmlformats.org/drawingml/2006/picture">
+                  <pic:nvPicPr>
+                    <pic:cNvPr id="0" name="Picture 3"/>
+                    <pic:cNvPicPr>
+                      <a:picLocks noChangeAspect="1" noChangeArrowheads="1"/>
+                    </pic:cNvPicPr>
+                  </pic:nvPicPr>
+                  <pic:blipFill>
+                    <a:blip r:embed="rId16">
+                      <a:extLst>
+                        <a:ext uri="{28A0092B-C50C-407E-A947-70E740481C1C}">
+                          <a14:useLocalDpi xmlns:a14="http://schemas.microsoft.com/office/drawing/2010/main" val="0"/>
+                        </a:ext>
+                      </a:extLst>
+                    </a:blip>
+                    <a:srcRect/>
+                    <a:stretch>
+                      <a:fillRect/>
+                    </a:stretch>
+                  </pic:blipFill>
+                  <pic:spPr bwMode="auto">
+                    <a:xfrm>
+                      <a:off x="0" y="0"/>
+                      <a:ext cx="4177197" cy="4252121"/>
+                    </a:xfrm>
+                    <a:prstGeom prst="rect">
+                      <a:avLst/>
+                    </a:prstGeom>
+                    <a:noFill/>
+                    <a:ln>
+                      <a:noFill/>
+                    </a:ln>
+                  </pic:spPr>
+                </pic:pic>
+              </a:graphicData>
+            </a:graphic>
+            <wp14:sizeRelH relativeFrom="margin">
+              <wp14:pctWidth>0</wp14:pctWidth>
+            </wp14:sizeRelH>
+            <wp14:sizeRelV relativeFrom="margin">
+              <wp14:pctHeight>0</wp14:pctHeight>
+            </wp14:sizeRelV>
+          </wp:anchor>
+        </w:drawing>
+      </w:r>
+      <w:r>
+        <w:rPr>
+          <w:noProof/>
+          <w:sz w:val="24"/>
+          <w:szCs w:val="24"/>
+        </w:rPr>
+        <w:drawing>
+          <wp:anchor distT="0" distB="0" distL="114300" distR="114300" simplePos="0" relativeHeight="251659264" behindDoc="0" locked="0" layoutInCell="1" allowOverlap="1" wp14:anchorId="3CAA7368" wp14:editId="442A3BCC">
+            <wp:simplePos x="0" y="0"/>
+            <wp:positionH relativeFrom="page">
+              <wp:posOffset>1876425</wp:posOffset>
+            </wp:positionH>
+            <wp:positionV relativeFrom="paragraph">
+              <wp:posOffset>246380</wp:posOffset>
+            </wp:positionV>
+            <wp:extent cx="4171950" cy="4203700"/>
+            <wp:effectExtent l="0" t="0" r="0" b="6350"/>
+            <wp:wrapTopAndBottom/>
+            <wp:docPr id="1587513203" name="Grafik 2"/>
+            <wp:cNvGraphicFramePr>
+              <a:graphicFrameLocks xmlns:a="http://schemas.openxmlformats.org/drawingml/2006/main" noChangeAspect="1"/>
+            </wp:cNvGraphicFramePr>
+            <a:graphic xmlns:a="http://schemas.openxmlformats.org/drawingml/2006/main">
+              <a:graphicData uri="http://schemas.openxmlformats.org/drawingml/2006/picture">
+                <pic:pic xmlns:pic="http://schemas.openxmlformats.org/drawingml/2006/picture">
+                  <pic:nvPicPr>
+                    <pic:cNvPr id="0" name="Picture 2"/>
+                    <pic:cNvPicPr>
+                      <a:picLocks noChangeAspect="1" noChangeArrowheads="1"/>
+                    </pic:cNvPicPr>
+                  </pic:nvPicPr>
+                  <pic:blipFill>
+                    <a:blip r:embed="rId17">
+                      <a:extLst>
+                        <a:ext uri="{28A0092B-C50C-407E-A947-70E740481C1C}">
+                          <a14:useLocalDpi xmlns:a14="http://schemas.microsoft.com/office/drawing/2010/main" val="0"/>
+                        </a:ext>
+                      </a:extLst>
+                    </a:blip>
+                    <a:srcRect/>
+                    <a:stretch>
+                      <a:fillRect/>
+                    </a:stretch>
+                  </pic:blipFill>
+                  <pic:spPr bwMode="auto">
+                    <a:xfrm>
+                      <a:off x="0" y="0"/>
+                      <a:ext cx="4171950" cy="4203700"/>
+                    </a:xfrm>
+                    <a:prstGeom prst="rect">
+                      <a:avLst/>
+                    </a:prstGeom>
+                    <a:noFill/>
+                    <a:ln>
+                      <a:noFill/>
+                    </a:ln>
+                  </pic:spPr>
+                </pic:pic>
+              </a:graphicData>
+            </a:graphic>
+            <wp14:sizeRelH relativeFrom="margin">
+              <wp14:pctWidth>0</wp14:pctWidth>
+            </wp14:sizeRelH>
+            <wp14:sizeRelV relativeFrom="margin">
+              <wp14:pctHeight>0</wp14:pctHeight>
+            </wp14:sizeRelV>
+          </wp:anchor>
+        </w:drawing>
+      </w:r>
+      <w:r>
+        <w:rPr>
+          <w:sz w:val="24"/>
+          <w:szCs w:val="24"/>
+        </w:rPr>
+        <w:br w:type="page"/>
+      </w:r>
+    </w:p>
+    <w:p>
+      <w:pPr>
+        <w:spacing w:line="25" w:lineRule="atLeast"/>
+        <w:ind w:left="708"/>
+        <w:jc w:val="both"/>
+        <w:rPr>
+          <w:sz w:val="24"/>
+          <w:szCs w:val="24"/>
+        </w:rPr>
+      </w:pPr>
+      <w:r>
+        <w:rPr>
+          <w:noProof/>
+          <w:sz w:val="24"/>
+          <w:szCs w:val="24"/>
+        </w:rPr>
+        <w:lastRenderedPageBreak/>
+        <w:drawing>
+          <wp:anchor distT="0" distB="0" distL="114300" distR="114300" simplePos="0" relativeHeight="251661312" behindDoc="0" locked="0" layoutInCell="1" allowOverlap="1" wp14:anchorId="25E1E7D1" wp14:editId="40727929">
+            <wp:simplePos x="0" y="0"/>
+            <wp:positionH relativeFrom="page">
+              <wp:align>center</wp:align>
+            </wp:positionH>
+            <wp:positionV relativeFrom="paragraph">
+              <wp:posOffset>290195</wp:posOffset>
+            </wp:positionV>
+            <wp:extent cx="5038725" cy="5153025"/>
+            <wp:effectExtent l="0" t="0" r="9525" b="9525"/>
+            <wp:wrapTopAndBottom/>
+            <wp:docPr id="1599600631" name="Grafik 4"/>
+            <wp:cNvGraphicFramePr>
+              <a:graphicFrameLocks xmlns:a="http://schemas.openxmlformats.org/drawingml/2006/main" noChangeAspect="1"/>
+            </wp:cNvGraphicFramePr>
+            <a:graphic xmlns:a="http://schemas.openxmlformats.org/drawingml/2006/main">
+              <a:graphicData uri="http://schemas.openxmlformats.org/drawingml/2006/picture">
+                <pic:pic xmlns:pic="http://schemas.openxmlformats.org/drawingml/2006/picture">
+                  <pic:nvPicPr>
+                    <pic:cNvPr id="0" name="Picture 4"/>
+                    <pic:cNvPicPr>
+                      <a:picLocks noChangeAspect="1" noChangeArrowheads="1"/>
+                    </pic:cNvPicPr>
+                  </pic:nvPicPr>
+                  <pic:blipFill>
+                    <a:blip r:embed="rId18">
+                      <a:extLst>
+                        <a:ext uri="{28A0092B-C50C-407E-A947-70E740481C1C}">
+                          <a14:useLocalDpi xmlns:a14="http://schemas.microsoft.com/office/drawing/2010/main" val="0"/>
+                        </a:ext>
+                      </a:extLst>
+                    </a:blip>
+                    <a:srcRect/>
+                    <a:stretch>
+                      <a:fillRect/>
+                    </a:stretch>
+                  </pic:blipFill>
+                  <pic:spPr bwMode="auto">
+                    <a:xfrm>
+                      <a:off x="0" y="0"/>
+                      <a:ext cx="5038725" cy="5153025"/>
+                    </a:xfrm>
+                    <a:prstGeom prst="rect">
+                      <a:avLst/>
+                    </a:prstGeom>
+                    <a:noFill/>
+                    <a:ln>
+                      <a:noFill/>
+                    </a:ln>
+                  </pic:spPr>
+                </pic:pic>
+              </a:graphicData>
+            </a:graphic>
+          </wp:anchor>
+        </w:drawing>
       </w:r>
     </w:p>
     <w:sectPr>
-      <w:footerReference w:type="default" r:id="rId15"/>
-      <w:footerReference w:type="first" r:id="rId16"/>
+      <w:footerReference w:type="default" r:id="rId19"/>
+      <w:footerReference w:type="first" r:id="rId20"/>
       <w:pgSz w:w="11906" w:h="16838"/>
       <w:pgMar w:top="1418" w:right="1134" w:bottom="1134" w:left="2835" w:header="708" w:footer="708" w:gutter="0"/>
       <w:pgNumType w:start="1"/>
@@ -3246,7 +3171,7 @@
 </file>
 
 <file path=word/endnotes.xml><?xml version="1.0" encoding="utf-8"?>
-<w:endnotes xmlns:wpc="http://schemas.microsoft.com/office/word/2010/wordprocessingCanvas" xmlns:cx="http://schemas.microsoft.com/office/drawing/2014/chartex" xmlns:cx1="http://schemas.microsoft.com/office/drawing/2015/9/8/chartex" xmlns:cx2="http://schemas.microsoft.com/office/drawing/2015/10/21/chartex" xmlns:cx3="http://schemas.microsoft.com/office/drawing/2016/5/9/chartex" xmlns:cx4="http://schemas.microsoft.com/office/drawing/2016/5/10/chartex" xmlns:cx5="http://schemas.microsoft.com/office/drawing/2016/5/11/chartex" xmlns:cx6="http://schemas.microsoft.com/office/drawing/2016/5/12/chartex" xmlns:cx7="http://schemas.microsoft.com/office/drawing/2016/5/13/chartex" xmlns:cx8="http://schemas.microsoft.com/office/drawing/2016/5/14/chartex" xmlns:mc="http://schemas.openxmlformats.org/markup-compatibility/2006" xmlns:aink="http://schemas.microsoft.com/office/drawing/2016/ink" xmlns:am3d="http://schemas.microsoft.com/office/drawing/2017/model3d" xmlns:o="urn:schemas-microsoft-com:office:office" xmlns:oel="http://schemas.microsoft.com/office/2019/extlst" xmlns:r="http://schemas.openxmlformats.org/officeDocument/2006/relationships" xmlns:m="http://schemas.openxmlformats.org/officeDocument/2006/math" xmlns:v="urn:schemas-microsoft-com:vml" xmlns:wp14="http://schemas.microsoft.com/office/word/2010/wordprocessingDrawing" xmlns:wp="http://schemas.openxmlformats.org/drawingml/2006/wordprocessingDrawing" xmlns:w10="urn:schemas-microsoft-com:office:word" xmlns:w="http://schemas.openxmlformats.org/wordprocessingml/2006/main" xmlns:w14="http://schemas.microsoft.com/office/word/2010/wordml" xmlns:w15="http://schemas.microsoft.com/office/word/2012/wordml" xmlns:w16cex="http://schemas.microsoft.com/office/word/2018/wordml/cex" xmlns:w16cid="http://schemas.microsoft.com/office/word/2016/wordml/cid" xmlns:w16="http://schemas.microsoft.com/office/word/2018/wordml" xmlns:w16du="http://schemas.microsoft.com/office/word/2023/wordml/word16du" xmlns:w16sdtdh="http://schemas.microsoft.com/office/word/2020/wordml/sdtdatahash" xmlns:w16se="http://schemas.microsoft.com/office/word/2015/wordml/symex" xmlns:wpg="http://schemas.microsoft.com/office/word/2010/wordprocessingGroup" xmlns:wpi="http://schemas.microsoft.com/office/word/2010/wordprocessingInk" xmlns:wne="http://schemas.microsoft.com/office/word/2006/wordml" xmlns:wps="http://schemas.microsoft.com/office/word/2010/wordprocessingShape" mc:Ignorable="w14 w15 w16se w16cid w16 w16cex w16sdtdh wp14">
+<w:endnotes xmlns:wpc="http://schemas.microsoft.com/office/word/2010/wordprocessingCanvas" xmlns:cx="http://schemas.microsoft.com/office/drawing/2014/chartex" xmlns:cx1="http://schemas.microsoft.com/office/drawing/2015/9/8/chartex" xmlns:cx2="http://schemas.microsoft.com/office/drawing/2015/10/21/chartex" xmlns:cx3="http://schemas.microsoft.com/office/drawing/2016/5/9/chartex" xmlns:cx4="http://schemas.microsoft.com/office/drawing/2016/5/10/chartex" xmlns:cx5="http://schemas.microsoft.com/office/drawing/2016/5/11/chartex" xmlns:cx6="http://schemas.microsoft.com/office/drawing/2016/5/12/chartex" xmlns:cx7="http://schemas.microsoft.com/office/drawing/2016/5/13/chartex" xmlns:cx8="http://schemas.microsoft.com/office/drawing/2016/5/14/chartex" xmlns:mc="http://schemas.openxmlformats.org/markup-compatibility/2006" xmlns:aink="http://schemas.microsoft.com/office/drawing/2016/ink" xmlns:am3d="http://schemas.microsoft.com/office/drawing/2017/model3d" xmlns:o="urn:schemas-microsoft-com:office:office" xmlns:oel="http://schemas.microsoft.com/office/2019/extlst" xmlns:r="http://schemas.openxmlformats.org/officeDocument/2006/relationships" xmlns:m="http://schemas.openxmlformats.org/officeDocument/2006/math" xmlns:v="urn:schemas-microsoft-com:vml" xmlns:wp14="http://schemas.microsoft.com/office/word/2010/wordprocessingDrawing" xmlns:wp="http://schemas.openxmlformats.org/drawingml/2006/wordprocessingDrawing" xmlns:w10="urn:schemas-microsoft-com:office:word" xmlns:w="http://schemas.openxmlformats.org/wordprocessingml/2006/main" xmlns:w14="http://schemas.microsoft.com/office/word/2010/wordml" xmlns:w15="http://schemas.microsoft.com/office/word/2012/wordml" xmlns:w16cex="http://schemas.microsoft.com/office/word/2018/wordml/cex" xmlns:w16cid="http://schemas.microsoft.com/office/word/2016/wordml/cid" xmlns:w16="http://schemas.microsoft.com/office/word/2018/wordml" xmlns:w16sdtdh="http://schemas.microsoft.com/office/word/2020/wordml/sdtdatahash" xmlns:w16se="http://schemas.microsoft.com/office/word/2015/wordml/symex" xmlns:wpg="http://schemas.microsoft.com/office/word/2010/wordprocessingGroup" xmlns:wpi="http://schemas.microsoft.com/office/word/2010/wordprocessingInk" xmlns:wne="http://schemas.microsoft.com/office/word/2006/wordml" xmlns:wps="http://schemas.microsoft.com/office/word/2010/wordprocessingShape" mc:Ignorable="w14 w15 w16se w16cid w16 w16cex w16sdtdh wp14">
   <w:endnote w:type="separator" w:id="-1">
     <w:p>
       <w:pPr>
@@ -3271,7 +3196,7 @@
 </file>
 
 <file path=word/footer1.xml><?xml version="1.0" encoding="utf-8"?>
-<w:ftr xmlns:wpc="http://schemas.microsoft.com/office/word/2010/wordprocessingCanvas" xmlns:cx="http://schemas.microsoft.com/office/drawing/2014/chartex" xmlns:cx1="http://schemas.microsoft.com/office/drawing/2015/9/8/chartex" xmlns:cx2="http://schemas.microsoft.com/office/drawing/2015/10/21/chartex" xmlns:cx3="http://schemas.microsoft.com/office/drawing/2016/5/9/chartex" xmlns:cx4="http://schemas.microsoft.com/office/drawing/2016/5/10/chartex" xmlns:cx5="http://schemas.microsoft.com/office/drawing/2016/5/11/chartex" xmlns:cx6="http://schemas.microsoft.com/office/drawing/2016/5/12/chartex" xmlns:cx7="http://schemas.microsoft.com/office/drawing/2016/5/13/chartex" xmlns:cx8="http://schemas.microsoft.com/office/drawing/2016/5/14/chartex" xmlns:mc="http://schemas.openxmlformats.org/markup-compatibility/2006" xmlns:aink="http://schemas.microsoft.com/office/drawing/2016/ink" xmlns:am3d="http://schemas.microsoft.com/office/drawing/2017/model3d" xmlns:o="urn:schemas-microsoft-com:office:office" xmlns:oel="http://schemas.microsoft.com/office/2019/extlst" xmlns:r="http://schemas.openxmlformats.org/officeDocument/2006/relationships" xmlns:m="http://schemas.openxmlformats.org/officeDocument/2006/math" xmlns:v="urn:schemas-microsoft-com:vml" xmlns:wp14="http://schemas.microsoft.com/office/word/2010/wordprocessingDrawing" xmlns:wp="http://schemas.openxmlformats.org/drawingml/2006/wordprocessingDrawing" xmlns:w10="urn:schemas-microsoft-com:office:word" xmlns:w="http://schemas.openxmlformats.org/wordprocessingml/2006/main" xmlns:w14="http://schemas.microsoft.com/office/word/2010/wordml" xmlns:w15="http://schemas.microsoft.com/office/word/2012/wordml" xmlns:w16cex="http://schemas.microsoft.com/office/word/2018/wordml/cex" xmlns:w16cid="http://schemas.microsoft.com/office/word/2016/wordml/cid" xmlns:w16="http://schemas.microsoft.com/office/word/2018/wordml" xmlns:w16du="http://schemas.microsoft.com/office/word/2023/wordml/word16du" xmlns:w16sdtdh="http://schemas.microsoft.com/office/word/2020/wordml/sdtdatahash" xmlns:w16se="http://schemas.microsoft.com/office/word/2015/wordml/symex" xmlns:wpg="http://schemas.microsoft.com/office/word/2010/wordprocessingGroup" xmlns:wpi="http://schemas.microsoft.com/office/word/2010/wordprocessingInk" xmlns:wne="http://schemas.microsoft.com/office/word/2006/wordml" xmlns:wps="http://schemas.microsoft.com/office/word/2010/wordprocessingShape" mc:Ignorable="w14 w15 w16se w16cid w16 w16cex w16sdtdh wp14">
+<w:ftr xmlns:wpc="http://schemas.microsoft.com/office/word/2010/wordprocessingCanvas" xmlns:cx="http://schemas.microsoft.com/office/drawing/2014/chartex" xmlns:cx1="http://schemas.microsoft.com/office/drawing/2015/9/8/chartex" xmlns:cx2="http://schemas.microsoft.com/office/drawing/2015/10/21/chartex" xmlns:cx3="http://schemas.microsoft.com/office/drawing/2016/5/9/chartex" xmlns:cx4="http://schemas.microsoft.com/office/drawing/2016/5/10/chartex" xmlns:cx5="http://schemas.microsoft.com/office/drawing/2016/5/11/chartex" xmlns:cx6="http://schemas.microsoft.com/office/drawing/2016/5/12/chartex" xmlns:cx7="http://schemas.microsoft.com/office/drawing/2016/5/13/chartex" xmlns:cx8="http://schemas.microsoft.com/office/drawing/2016/5/14/chartex" xmlns:mc="http://schemas.openxmlformats.org/markup-compatibility/2006" xmlns:aink="http://schemas.microsoft.com/office/drawing/2016/ink" xmlns:am3d="http://schemas.microsoft.com/office/drawing/2017/model3d" xmlns:o="urn:schemas-microsoft-com:office:office" xmlns:oel="http://schemas.microsoft.com/office/2019/extlst" xmlns:r="http://schemas.openxmlformats.org/officeDocument/2006/relationships" xmlns:m="http://schemas.openxmlformats.org/officeDocument/2006/math" xmlns:v="urn:schemas-microsoft-com:vml" xmlns:wp14="http://schemas.microsoft.com/office/word/2010/wordprocessingDrawing" xmlns:wp="http://schemas.openxmlformats.org/drawingml/2006/wordprocessingDrawing" xmlns:w10="urn:schemas-microsoft-com:office:word" xmlns:w="http://schemas.openxmlformats.org/wordprocessingml/2006/main" xmlns:w14="http://schemas.microsoft.com/office/word/2010/wordml" xmlns:w15="http://schemas.microsoft.com/office/word/2012/wordml" xmlns:w16cex="http://schemas.microsoft.com/office/word/2018/wordml/cex" xmlns:w16cid="http://schemas.microsoft.com/office/word/2016/wordml/cid" xmlns:w16="http://schemas.microsoft.com/office/word/2018/wordml" xmlns:w16sdtdh="http://schemas.microsoft.com/office/word/2020/wordml/sdtdatahash" xmlns:w16se="http://schemas.microsoft.com/office/word/2015/wordml/symex" xmlns:wpg="http://schemas.microsoft.com/office/word/2010/wordprocessingGroup" xmlns:wpi="http://schemas.microsoft.com/office/word/2010/wordprocessingInk" xmlns:wne="http://schemas.microsoft.com/office/word/2006/wordml" xmlns:wps="http://schemas.microsoft.com/office/word/2010/wordprocessingShape" mc:Ignorable="w14 w15 w16se w16cid w16 w16cex w16sdtdh wp14">
   <w:p>
     <w:pPr>
       <w:pStyle w:val="Fuzeile"/>
@@ -3281,7 +3206,7 @@
 </file>
 
 <file path=word/footer2.xml><?xml version="1.0" encoding="utf-8"?>
-<w:ftr xmlns:wpc="http://schemas.microsoft.com/office/word/2010/wordprocessingCanvas" xmlns:cx="http://schemas.microsoft.com/office/drawing/2014/chartex" xmlns:cx1="http://schemas.microsoft.com/office/drawing/2015/9/8/chartex" xmlns:cx2="http://schemas.microsoft.com/office/drawing/2015/10/21/chartex" xmlns:cx3="http://schemas.microsoft.com/office/drawing/2016/5/9/chartex" xmlns:cx4="http://schemas.microsoft.com/office/drawing/2016/5/10/chartex" xmlns:cx5="http://schemas.microsoft.com/office/drawing/2016/5/11/chartex" xmlns:cx6="http://schemas.microsoft.com/office/drawing/2016/5/12/chartex" xmlns:cx7="http://schemas.microsoft.com/office/drawing/2016/5/13/chartex" xmlns:cx8="http://schemas.microsoft.com/office/drawing/2016/5/14/chartex" xmlns:mc="http://schemas.openxmlformats.org/markup-compatibility/2006" xmlns:aink="http://schemas.microsoft.com/office/drawing/2016/ink" xmlns:am3d="http://schemas.microsoft.com/office/drawing/2017/model3d" xmlns:o="urn:schemas-microsoft-com:office:office" xmlns:oel="http://schemas.microsoft.com/office/2019/extlst" xmlns:r="http://schemas.openxmlformats.org/officeDocument/2006/relationships" xmlns:m="http://schemas.openxmlformats.org/officeDocument/2006/math" xmlns:v="urn:schemas-microsoft-com:vml" xmlns:wp14="http://schemas.microsoft.com/office/word/2010/wordprocessingDrawing" xmlns:wp="http://schemas.openxmlformats.org/drawingml/2006/wordprocessingDrawing" xmlns:w10="urn:schemas-microsoft-com:office:word" xmlns:w="http://schemas.openxmlformats.org/wordprocessingml/2006/main" xmlns:w14="http://schemas.microsoft.com/office/word/2010/wordml" xmlns:w15="http://schemas.microsoft.com/office/word/2012/wordml" xmlns:w16cex="http://schemas.microsoft.com/office/word/2018/wordml/cex" xmlns:w16cid="http://schemas.microsoft.com/office/word/2016/wordml/cid" xmlns:w16="http://schemas.microsoft.com/office/word/2018/wordml" xmlns:w16du="http://schemas.microsoft.com/office/word/2023/wordml/word16du" xmlns:w16sdtdh="http://schemas.microsoft.com/office/word/2020/wordml/sdtdatahash" xmlns:w16se="http://schemas.microsoft.com/office/word/2015/wordml/symex" xmlns:wpg="http://schemas.microsoft.com/office/word/2010/wordprocessingGroup" xmlns:wpi="http://schemas.microsoft.com/office/word/2010/wordprocessingInk" xmlns:wne="http://schemas.microsoft.com/office/word/2006/wordml" xmlns:wps="http://schemas.microsoft.com/office/word/2010/wordprocessingShape" mc:Ignorable="w14 w15 w16se w16cid w16 w16cex w16sdtdh wp14">
+<w:ftr xmlns:wpc="http://schemas.microsoft.com/office/word/2010/wordprocessingCanvas" xmlns:cx="http://schemas.microsoft.com/office/drawing/2014/chartex" xmlns:cx1="http://schemas.microsoft.com/office/drawing/2015/9/8/chartex" xmlns:cx2="http://schemas.microsoft.com/office/drawing/2015/10/21/chartex" xmlns:cx3="http://schemas.microsoft.com/office/drawing/2016/5/9/chartex" xmlns:cx4="http://schemas.microsoft.com/office/drawing/2016/5/10/chartex" xmlns:cx5="http://schemas.microsoft.com/office/drawing/2016/5/11/chartex" xmlns:cx6="http://schemas.microsoft.com/office/drawing/2016/5/12/chartex" xmlns:cx7="http://schemas.microsoft.com/office/drawing/2016/5/13/chartex" xmlns:cx8="http://schemas.microsoft.com/office/drawing/2016/5/14/chartex" xmlns:mc="http://schemas.openxmlformats.org/markup-compatibility/2006" xmlns:aink="http://schemas.microsoft.com/office/drawing/2016/ink" xmlns:am3d="http://schemas.microsoft.com/office/drawing/2017/model3d" xmlns:o="urn:schemas-microsoft-com:office:office" xmlns:oel="http://schemas.microsoft.com/office/2019/extlst" xmlns:r="http://schemas.openxmlformats.org/officeDocument/2006/relationships" xmlns:m="http://schemas.openxmlformats.org/officeDocument/2006/math" xmlns:v="urn:schemas-microsoft-com:vml" xmlns:wp14="http://schemas.microsoft.com/office/word/2010/wordprocessingDrawing" xmlns:wp="http://schemas.openxmlformats.org/drawingml/2006/wordprocessingDrawing" xmlns:w10="urn:schemas-microsoft-com:office:word" xmlns:w="http://schemas.openxmlformats.org/wordprocessingml/2006/main" xmlns:w14="http://schemas.microsoft.com/office/word/2010/wordml" xmlns:w15="http://schemas.microsoft.com/office/word/2012/wordml" xmlns:w16cex="http://schemas.microsoft.com/office/word/2018/wordml/cex" xmlns:w16cid="http://schemas.microsoft.com/office/word/2016/wordml/cid" xmlns:w16="http://schemas.microsoft.com/office/word/2018/wordml" xmlns:w16sdtdh="http://schemas.microsoft.com/office/word/2020/wordml/sdtdatahash" xmlns:w16se="http://schemas.microsoft.com/office/word/2015/wordml/symex" xmlns:wpg="http://schemas.microsoft.com/office/word/2010/wordprocessingGroup" xmlns:wpi="http://schemas.microsoft.com/office/word/2010/wordprocessingInk" xmlns:wne="http://schemas.microsoft.com/office/word/2006/wordml" xmlns:wps="http://schemas.microsoft.com/office/word/2010/wordprocessingShape" mc:Ignorable="w14 w15 w16se w16cid w16 w16cex w16sdtdh wp14">
   <w:p>
     <w:pPr>
       <w:pStyle w:val="Fuzeile"/>
@@ -3291,7 +3216,7 @@
 </file>
 
 <file path=word/footer3.xml><?xml version="1.0" encoding="utf-8"?>
-<w:ftr xmlns:wpc="http://schemas.microsoft.com/office/word/2010/wordprocessingCanvas" xmlns:cx="http://schemas.microsoft.com/office/drawing/2014/chartex" xmlns:cx1="http://schemas.microsoft.com/office/drawing/2015/9/8/chartex" xmlns:cx2="http://schemas.microsoft.com/office/drawing/2015/10/21/chartex" xmlns:cx3="http://schemas.microsoft.com/office/drawing/2016/5/9/chartex" xmlns:cx4="http://schemas.microsoft.com/office/drawing/2016/5/10/chartex" xmlns:cx5="http://schemas.microsoft.com/office/drawing/2016/5/11/chartex" xmlns:cx6="http://schemas.microsoft.com/office/drawing/2016/5/12/chartex" xmlns:cx7="http://schemas.microsoft.com/office/drawing/2016/5/13/chartex" xmlns:cx8="http://schemas.microsoft.com/office/drawing/2016/5/14/chartex" xmlns:mc="http://schemas.openxmlformats.org/markup-compatibility/2006" xmlns:aink="http://schemas.microsoft.com/office/drawing/2016/ink" xmlns:am3d="http://schemas.microsoft.com/office/drawing/2017/model3d" xmlns:o="urn:schemas-microsoft-com:office:office" xmlns:oel="http://schemas.microsoft.com/office/2019/extlst" xmlns:r="http://schemas.openxmlformats.org/officeDocument/2006/relationships" xmlns:m="http://schemas.openxmlformats.org/officeDocument/2006/math" xmlns:v="urn:schemas-microsoft-com:vml" xmlns:wp14="http://schemas.microsoft.com/office/word/2010/wordprocessingDrawing" xmlns:wp="http://schemas.openxmlformats.org/drawingml/2006/wordprocessingDrawing" xmlns:w10="urn:schemas-microsoft-com:office:word" xmlns:w="http://schemas.openxmlformats.org/wordprocessingml/2006/main" xmlns:w14="http://schemas.microsoft.com/office/word/2010/wordml" xmlns:w15="http://schemas.microsoft.com/office/word/2012/wordml" xmlns:w16cex="http://schemas.microsoft.com/office/word/2018/wordml/cex" xmlns:w16cid="http://schemas.microsoft.com/office/word/2016/wordml/cid" xmlns:w16="http://schemas.microsoft.com/office/word/2018/wordml" xmlns:w16du="http://schemas.microsoft.com/office/word/2023/wordml/word16du" xmlns:w16sdtdh="http://schemas.microsoft.com/office/word/2020/wordml/sdtdatahash" xmlns:w16se="http://schemas.microsoft.com/office/word/2015/wordml/symex" xmlns:wpg="http://schemas.microsoft.com/office/word/2010/wordprocessingGroup" xmlns:wpi="http://schemas.microsoft.com/office/word/2010/wordprocessingInk" xmlns:wne="http://schemas.microsoft.com/office/word/2006/wordml" xmlns:wps="http://schemas.microsoft.com/office/word/2010/wordprocessingShape" mc:Ignorable="w14 w15 w16se w16cid w16 w16cex w16sdtdh wp14">
+<w:ftr xmlns:wpc="http://schemas.microsoft.com/office/word/2010/wordprocessingCanvas" xmlns:cx="http://schemas.microsoft.com/office/drawing/2014/chartex" xmlns:cx1="http://schemas.microsoft.com/office/drawing/2015/9/8/chartex" xmlns:cx2="http://schemas.microsoft.com/office/drawing/2015/10/21/chartex" xmlns:cx3="http://schemas.microsoft.com/office/drawing/2016/5/9/chartex" xmlns:cx4="http://schemas.microsoft.com/office/drawing/2016/5/10/chartex" xmlns:cx5="http://schemas.microsoft.com/office/drawing/2016/5/11/chartex" xmlns:cx6="http://schemas.microsoft.com/office/drawing/2016/5/12/chartex" xmlns:cx7="http://schemas.microsoft.com/office/drawing/2016/5/13/chartex" xmlns:cx8="http://schemas.microsoft.com/office/drawing/2016/5/14/chartex" xmlns:mc="http://schemas.openxmlformats.org/markup-compatibility/2006" xmlns:aink="http://schemas.microsoft.com/office/drawing/2016/ink" xmlns:am3d="http://schemas.microsoft.com/office/drawing/2017/model3d" xmlns:o="urn:schemas-microsoft-com:office:office" xmlns:oel="http://schemas.microsoft.com/office/2019/extlst" xmlns:r="http://schemas.openxmlformats.org/officeDocument/2006/relationships" xmlns:m="http://schemas.openxmlformats.org/officeDocument/2006/math" xmlns:v="urn:schemas-microsoft-com:vml" xmlns:wp14="http://schemas.microsoft.com/office/word/2010/wordprocessingDrawing" xmlns:wp="http://schemas.openxmlformats.org/drawingml/2006/wordprocessingDrawing" xmlns:w10="urn:schemas-microsoft-com:office:word" xmlns:w="http://schemas.openxmlformats.org/wordprocessingml/2006/main" xmlns:w14="http://schemas.microsoft.com/office/word/2010/wordml" xmlns:w15="http://schemas.microsoft.com/office/word/2012/wordml" xmlns:w16cex="http://schemas.microsoft.com/office/word/2018/wordml/cex" xmlns:w16cid="http://schemas.microsoft.com/office/word/2016/wordml/cid" xmlns:w16="http://schemas.microsoft.com/office/word/2018/wordml" xmlns:w16sdtdh="http://schemas.microsoft.com/office/word/2020/wordml/sdtdatahash" xmlns:w16se="http://schemas.microsoft.com/office/word/2015/wordml/symex" xmlns:wpg="http://schemas.microsoft.com/office/word/2010/wordprocessingGroup" xmlns:wpi="http://schemas.microsoft.com/office/word/2010/wordprocessingInk" xmlns:wne="http://schemas.microsoft.com/office/word/2006/wordml" xmlns:wps="http://schemas.microsoft.com/office/word/2010/wordprocessingShape" mc:Ignorable="w14 w15 w16se w16cid w16 w16cex w16sdtdh wp14">
   <w:p>
     <w:pPr>
       <w:pStyle w:val="Fuzeile"/>
@@ -3301,7 +3226,7 @@
 </file>
 
 <file path=word/footer4.xml><?xml version="1.0" encoding="utf-8"?>
-<w:ftr xmlns:wpc="http://schemas.microsoft.com/office/word/2010/wordprocessingCanvas" xmlns:cx="http://schemas.microsoft.com/office/drawing/2014/chartex" xmlns:cx1="http://schemas.microsoft.com/office/drawing/2015/9/8/chartex" xmlns:cx2="http://schemas.microsoft.com/office/drawing/2015/10/21/chartex" xmlns:cx3="http://schemas.microsoft.com/office/drawing/2016/5/9/chartex" xmlns:cx4="http://schemas.microsoft.com/office/drawing/2016/5/10/chartex" xmlns:cx5="http://schemas.microsoft.com/office/drawing/2016/5/11/chartex" xmlns:cx6="http://schemas.microsoft.com/office/drawing/2016/5/12/chartex" xmlns:cx7="http://schemas.microsoft.com/office/drawing/2016/5/13/chartex" xmlns:cx8="http://schemas.microsoft.com/office/drawing/2016/5/14/chartex" xmlns:mc="http://schemas.openxmlformats.org/markup-compatibility/2006" xmlns:aink="http://schemas.microsoft.com/office/drawing/2016/ink" xmlns:am3d="http://schemas.microsoft.com/office/drawing/2017/model3d" xmlns:o="urn:schemas-microsoft-com:office:office" xmlns:oel="http://schemas.microsoft.com/office/2019/extlst" xmlns:r="http://schemas.openxmlformats.org/officeDocument/2006/relationships" xmlns:m="http://schemas.openxmlformats.org/officeDocument/2006/math" xmlns:v="urn:schemas-microsoft-com:vml" xmlns:wp14="http://schemas.microsoft.com/office/word/2010/wordprocessingDrawing" xmlns:wp="http://schemas.openxmlformats.org/drawingml/2006/wordprocessingDrawing" xmlns:w10="urn:schemas-microsoft-com:office:word" xmlns:w="http://schemas.openxmlformats.org/wordprocessingml/2006/main" xmlns:w14="http://schemas.microsoft.com/office/word/2010/wordml" xmlns:w15="http://schemas.microsoft.com/office/word/2012/wordml" xmlns:w16cex="http://schemas.microsoft.com/office/word/2018/wordml/cex" xmlns:w16cid="http://schemas.microsoft.com/office/word/2016/wordml/cid" xmlns:w16="http://schemas.microsoft.com/office/word/2018/wordml" xmlns:w16du="http://schemas.microsoft.com/office/word/2023/wordml/word16du" xmlns:w16sdtdh="http://schemas.microsoft.com/office/word/2020/wordml/sdtdatahash" xmlns:w16se="http://schemas.microsoft.com/office/word/2015/wordml/symex" xmlns:wpg="http://schemas.microsoft.com/office/word/2010/wordprocessingGroup" xmlns:wpi="http://schemas.microsoft.com/office/word/2010/wordprocessingInk" xmlns:wne="http://schemas.microsoft.com/office/word/2006/wordml" xmlns:wps="http://schemas.microsoft.com/office/word/2010/wordprocessingShape" mc:Ignorable="w14 w15 w16se w16cid w16 w16cex w16sdtdh wp14">
+<w:ftr xmlns:wpc="http://schemas.microsoft.com/office/word/2010/wordprocessingCanvas" xmlns:cx="http://schemas.microsoft.com/office/drawing/2014/chartex" xmlns:cx1="http://schemas.microsoft.com/office/drawing/2015/9/8/chartex" xmlns:cx2="http://schemas.microsoft.com/office/drawing/2015/10/21/chartex" xmlns:cx3="http://schemas.microsoft.com/office/drawing/2016/5/9/chartex" xmlns:cx4="http://schemas.microsoft.com/office/drawing/2016/5/10/chartex" xmlns:cx5="http://schemas.microsoft.com/office/drawing/2016/5/11/chartex" xmlns:cx6="http://schemas.microsoft.com/office/drawing/2016/5/12/chartex" xmlns:cx7="http://schemas.microsoft.com/office/drawing/2016/5/13/chartex" xmlns:cx8="http://schemas.microsoft.com/office/drawing/2016/5/14/chartex" xmlns:mc="http://schemas.openxmlformats.org/markup-compatibility/2006" xmlns:aink="http://schemas.microsoft.com/office/drawing/2016/ink" xmlns:am3d="http://schemas.microsoft.com/office/drawing/2017/model3d" xmlns:o="urn:schemas-microsoft-com:office:office" xmlns:oel="http://schemas.microsoft.com/office/2019/extlst" xmlns:r="http://schemas.openxmlformats.org/officeDocument/2006/relationships" xmlns:m="http://schemas.openxmlformats.org/officeDocument/2006/math" xmlns:v="urn:schemas-microsoft-com:vml" xmlns:wp14="http://schemas.microsoft.com/office/word/2010/wordprocessingDrawing" xmlns:wp="http://schemas.openxmlformats.org/drawingml/2006/wordprocessingDrawing" xmlns:w10="urn:schemas-microsoft-com:office:word" xmlns:w="http://schemas.openxmlformats.org/wordprocessingml/2006/main" xmlns:w14="http://schemas.microsoft.com/office/word/2010/wordml" xmlns:w15="http://schemas.microsoft.com/office/word/2012/wordml" xmlns:w16cex="http://schemas.microsoft.com/office/word/2018/wordml/cex" xmlns:w16cid="http://schemas.microsoft.com/office/word/2016/wordml/cid" xmlns:w16="http://schemas.microsoft.com/office/word/2018/wordml" xmlns:w16sdtdh="http://schemas.microsoft.com/office/word/2020/wordml/sdtdatahash" xmlns:w16se="http://schemas.microsoft.com/office/word/2015/wordml/symex" xmlns:wpg="http://schemas.microsoft.com/office/word/2010/wordprocessingGroup" xmlns:wpi="http://schemas.microsoft.com/office/word/2010/wordprocessingInk" xmlns:wne="http://schemas.microsoft.com/office/word/2006/wordml" xmlns:wps="http://schemas.microsoft.com/office/word/2010/wordprocessingShape" mc:Ignorable="w14 w15 w16se w16cid w16 w16cex w16sdtdh wp14">
   <w:sdt>
     <w:sdtPr>
       <w:id w:val="-700088320"/>
@@ -3422,7 +3347,7 @@
 </file>
 
 <file path=word/footer5.xml><?xml version="1.0" encoding="utf-8"?>
-<w:ftr xmlns:wpc="http://schemas.microsoft.com/office/word/2010/wordprocessingCanvas" xmlns:cx="http://schemas.microsoft.com/office/drawing/2014/chartex" xmlns:cx1="http://schemas.microsoft.com/office/drawing/2015/9/8/chartex" xmlns:cx2="http://schemas.microsoft.com/office/drawing/2015/10/21/chartex" xmlns:cx3="http://schemas.microsoft.com/office/drawing/2016/5/9/chartex" xmlns:cx4="http://schemas.microsoft.com/office/drawing/2016/5/10/chartex" xmlns:cx5="http://schemas.microsoft.com/office/drawing/2016/5/11/chartex" xmlns:cx6="http://schemas.microsoft.com/office/drawing/2016/5/12/chartex" xmlns:cx7="http://schemas.microsoft.com/office/drawing/2016/5/13/chartex" xmlns:cx8="http://schemas.microsoft.com/office/drawing/2016/5/14/chartex" xmlns:mc="http://schemas.openxmlformats.org/markup-compatibility/2006" xmlns:aink="http://schemas.microsoft.com/office/drawing/2016/ink" xmlns:am3d="http://schemas.microsoft.com/office/drawing/2017/model3d" xmlns:o="urn:schemas-microsoft-com:office:office" xmlns:oel="http://schemas.microsoft.com/office/2019/extlst" xmlns:r="http://schemas.openxmlformats.org/officeDocument/2006/relationships" xmlns:m="http://schemas.openxmlformats.org/officeDocument/2006/math" xmlns:v="urn:schemas-microsoft-com:vml" xmlns:wp14="http://schemas.microsoft.com/office/word/2010/wordprocessingDrawing" xmlns:wp="http://schemas.openxmlformats.org/drawingml/2006/wordprocessingDrawing" xmlns:w10="urn:schemas-microsoft-com:office:word" xmlns:w="http://schemas.openxmlformats.org/wordprocessingml/2006/main" xmlns:w14="http://schemas.microsoft.com/office/word/2010/wordml" xmlns:w15="http://schemas.microsoft.com/office/word/2012/wordml" xmlns:w16cex="http://schemas.microsoft.com/office/word/2018/wordml/cex" xmlns:w16cid="http://schemas.microsoft.com/office/word/2016/wordml/cid" xmlns:w16="http://schemas.microsoft.com/office/word/2018/wordml" xmlns:w16du="http://schemas.microsoft.com/office/word/2023/wordml/word16du" xmlns:w16sdtdh="http://schemas.microsoft.com/office/word/2020/wordml/sdtdatahash" xmlns:w16se="http://schemas.microsoft.com/office/word/2015/wordml/symex" xmlns:wpg="http://schemas.microsoft.com/office/word/2010/wordprocessingGroup" xmlns:wpi="http://schemas.microsoft.com/office/word/2010/wordprocessingInk" xmlns:wne="http://schemas.microsoft.com/office/word/2006/wordml" xmlns:wps="http://schemas.microsoft.com/office/word/2010/wordprocessingShape" mc:Ignorable="w14 w15 w16se w16cid w16 w16cex w16sdtdh wp14">
+<w:ftr xmlns:wpc="http://schemas.microsoft.com/office/word/2010/wordprocessingCanvas" xmlns:cx="http://schemas.microsoft.com/office/drawing/2014/chartex" xmlns:cx1="http://schemas.microsoft.com/office/drawing/2015/9/8/chartex" xmlns:cx2="http://schemas.microsoft.com/office/drawing/2015/10/21/chartex" xmlns:cx3="http://schemas.microsoft.com/office/drawing/2016/5/9/chartex" xmlns:cx4="http://schemas.microsoft.com/office/drawing/2016/5/10/chartex" xmlns:cx5="http://schemas.microsoft.com/office/drawing/2016/5/11/chartex" xmlns:cx6="http://schemas.microsoft.com/office/drawing/2016/5/12/chartex" xmlns:cx7="http://schemas.microsoft.com/office/drawing/2016/5/13/chartex" xmlns:cx8="http://schemas.microsoft.com/office/drawing/2016/5/14/chartex" xmlns:mc="http://schemas.openxmlformats.org/markup-compatibility/2006" xmlns:aink="http://schemas.microsoft.com/office/drawing/2016/ink" xmlns:am3d="http://schemas.microsoft.com/office/drawing/2017/model3d" xmlns:o="urn:schemas-microsoft-com:office:office" xmlns:oel="http://schemas.microsoft.com/office/2019/extlst" xmlns:r="http://schemas.openxmlformats.org/officeDocument/2006/relationships" xmlns:m="http://schemas.openxmlformats.org/officeDocument/2006/math" xmlns:v="urn:schemas-microsoft-com:vml" xmlns:wp14="http://schemas.microsoft.com/office/word/2010/wordprocessingDrawing" xmlns:wp="http://schemas.openxmlformats.org/drawingml/2006/wordprocessingDrawing" xmlns:w10="urn:schemas-microsoft-com:office:word" xmlns:w="http://schemas.openxmlformats.org/wordprocessingml/2006/main" xmlns:w14="http://schemas.microsoft.com/office/word/2010/wordml" xmlns:w15="http://schemas.microsoft.com/office/word/2012/wordml" xmlns:w16cex="http://schemas.microsoft.com/office/word/2018/wordml/cex" xmlns:w16cid="http://schemas.microsoft.com/office/word/2016/wordml/cid" xmlns:w16="http://schemas.microsoft.com/office/word/2018/wordml" xmlns:w16sdtdh="http://schemas.microsoft.com/office/word/2020/wordml/sdtdatahash" xmlns:w16se="http://schemas.microsoft.com/office/word/2015/wordml/symex" xmlns:wpg="http://schemas.microsoft.com/office/word/2010/wordprocessingGroup" xmlns:wpi="http://schemas.microsoft.com/office/word/2010/wordprocessingInk" xmlns:wne="http://schemas.microsoft.com/office/word/2006/wordml" xmlns:wps="http://schemas.microsoft.com/office/word/2010/wordprocessingShape" mc:Ignorable="w14 w15 w16se w16cid w16 w16cex w16sdtdh wp14">
   <w:sdt>
     <w:sdtPr>
       <w:id w:val="765890550"/>
@@ -3543,7 +3468,7 @@
 </file>
 
 <file path=word/footnotes.xml><?xml version="1.0" encoding="utf-8"?>
-<w:footnotes xmlns:wpc="http://schemas.microsoft.com/office/word/2010/wordprocessingCanvas" xmlns:cx="http://schemas.microsoft.com/office/drawing/2014/chartex" xmlns:cx1="http://schemas.microsoft.com/office/drawing/2015/9/8/chartex" xmlns:cx2="http://schemas.microsoft.com/office/drawing/2015/10/21/chartex" xmlns:cx3="http://schemas.microsoft.com/office/drawing/2016/5/9/chartex" xmlns:cx4="http://schemas.microsoft.com/office/drawing/2016/5/10/chartex" xmlns:cx5="http://schemas.microsoft.com/office/drawing/2016/5/11/chartex" xmlns:cx6="http://schemas.microsoft.com/office/drawing/2016/5/12/chartex" xmlns:cx7="http://schemas.microsoft.com/office/drawing/2016/5/13/chartex" xmlns:cx8="http://schemas.microsoft.com/office/drawing/2016/5/14/chartex" xmlns:mc="http://schemas.openxmlformats.org/markup-compatibility/2006" xmlns:aink="http://schemas.microsoft.com/office/drawing/2016/ink" xmlns:am3d="http://schemas.microsoft.com/office/drawing/2017/model3d" xmlns:o="urn:schemas-microsoft-com:office:office" xmlns:oel="http://schemas.microsoft.com/office/2019/extlst" xmlns:r="http://schemas.openxmlformats.org/officeDocument/2006/relationships" xmlns:m="http://schemas.openxmlformats.org/officeDocument/2006/math" xmlns:v="urn:schemas-microsoft-com:vml" xmlns:wp14="http://schemas.microsoft.com/office/word/2010/wordprocessingDrawing" xmlns:wp="http://schemas.openxmlformats.org/drawingml/2006/wordprocessingDrawing" xmlns:w10="urn:schemas-microsoft-com:office:word" xmlns:w="http://schemas.openxmlformats.org/wordprocessingml/2006/main" xmlns:w14="http://schemas.microsoft.com/office/word/2010/wordml" xmlns:w15="http://schemas.microsoft.com/office/word/2012/wordml" xmlns:w16cex="http://schemas.microsoft.com/office/word/2018/wordml/cex" xmlns:w16cid="http://schemas.microsoft.com/office/word/2016/wordml/cid" xmlns:w16="http://schemas.microsoft.com/office/word/2018/wordml" xmlns:w16du="http://schemas.microsoft.com/office/word/2023/wordml/word16du" xmlns:w16sdtdh="http://schemas.microsoft.com/office/word/2020/wordml/sdtdatahash" xmlns:w16se="http://schemas.microsoft.com/office/word/2015/wordml/symex" xmlns:wpg="http://schemas.microsoft.com/office/word/2010/wordprocessingGroup" xmlns:wpi="http://schemas.microsoft.com/office/word/2010/wordprocessingInk" xmlns:wne="http://schemas.microsoft.com/office/word/2006/wordml" xmlns:wps="http://schemas.microsoft.com/office/word/2010/wordprocessingShape" mc:Ignorable="w14 w15 w16se w16cid w16 w16cex w16sdtdh wp14">
+<w:footnotes xmlns:wpc="http://schemas.microsoft.com/office/word/2010/wordprocessingCanvas" xmlns:cx="http://schemas.microsoft.com/office/drawing/2014/chartex" xmlns:cx1="http://schemas.microsoft.com/office/drawing/2015/9/8/chartex" xmlns:cx2="http://schemas.microsoft.com/office/drawing/2015/10/21/chartex" xmlns:cx3="http://schemas.microsoft.com/office/drawing/2016/5/9/chartex" xmlns:cx4="http://schemas.microsoft.com/office/drawing/2016/5/10/chartex" xmlns:cx5="http://schemas.microsoft.com/office/drawing/2016/5/11/chartex" xmlns:cx6="http://schemas.microsoft.com/office/drawing/2016/5/12/chartex" xmlns:cx7="http://schemas.microsoft.com/office/drawing/2016/5/13/chartex" xmlns:cx8="http://schemas.microsoft.com/office/drawing/2016/5/14/chartex" xmlns:mc="http://schemas.openxmlformats.org/markup-compatibility/2006" xmlns:aink="http://schemas.microsoft.com/office/drawing/2016/ink" xmlns:am3d="http://schemas.microsoft.com/office/drawing/2017/model3d" xmlns:o="urn:schemas-microsoft-com:office:office" xmlns:oel="http://schemas.microsoft.com/office/2019/extlst" xmlns:r="http://schemas.openxmlformats.org/officeDocument/2006/relationships" xmlns:m="http://schemas.openxmlformats.org/officeDocument/2006/math" xmlns:v="urn:schemas-microsoft-com:vml" xmlns:wp14="http://schemas.microsoft.com/office/word/2010/wordprocessingDrawing" xmlns:wp="http://schemas.openxmlformats.org/drawingml/2006/wordprocessingDrawing" xmlns:w10="urn:schemas-microsoft-com:office:word" xmlns:w="http://schemas.openxmlformats.org/wordprocessingml/2006/main" xmlns:w14="http://schemas.microsoft.com/office/word/2010/wordml" xmlns:w15="http://schemas.microsoft.com/office/word/2012/wordml" xmlns:w16cex="http://schemas.microsoft.com/office/word/2018/wordml/cex" xmlns:w16cid="http://schemas.microsoft.com/office/word/2016/wordml/cid" xmlns:w16="http://schemas.microsoft.com/office/word/2018/wordml" xmlns:w16sdtdh="http://schemas.microsoft.com/office/word/2020/wordml/sdtdatahash" xmlns:w16se="http://schemas.microsoft.com/office/word/2015/wordml/symex" xmlns:wpg="http://schemas.microsoft.com/office/word/2010/wordprocessingGroup" xmlns:wpi="http://schemas.microsoft.com/office/word/2010/wordprocessingInk" xmlns:wne="http://schemas.microsoft.com/office/word/2006/wordml" xmlns:wps="http://schemas.microsoft.com/office/word/2010/wordprocessingShape" mc:Ignorable="w14 w15 w16se w16cid w16 w16cex w16sdtdh wp14">
   <w:footnote w:type="separator" w:id="-1">
     <w:p>
       <w:pPr>
@@ -3568,7 +3493,7 @@
 </file>
 
 <file path=word/header1.xml><?xml version="1.0" encoding="utf-8"?>
-<w:hdr xmlns:wpc="http://schemas.microsoft.com/office/word/2010/wordprocessingCanvas" xmlns:cx="http://schemas.microsoft.com/office/drawing/2014/chartex" xmlns:cx1="http://schemas.microsoft.com/office/drawing/2015/9/8/chartex" xmlns:cx2="http://schemas.microsoft.com/office/drawing/2015/10/21/chartex" xmlns:cx3="http://schemas.microsoft.com/office/drawing/2016/5/9/chartex" xmlns:cx4="http://schemas.microsoft.com/office/drawing/2016/5/10/chartex" xmlns:cx5="http://schemas.microsoft.com/office/drawing/2016/5/11/chartex" xmlns:cx6="http://schemas.microsoft.com/office/drawing/2016/5/12/chartex" xmlns:cx7="http://schemas.microsoft.com/office/drawing/2016/5/13/chartex" xmlns:cx8="http://schemas.microsoft.com/office/drawing/2016/5/14/chartex" xmlns:mc="http://schemas.openxmlformats.org/markup-compatibility/2006" xmlns:aink="http://schemas.microsoft.com/office/drawing/2016/ink" xmlns:am3d="http://schemas.microsoft.com/office/drawing/2017/model3d" xmlns:o="urn:schemas-microsoft-com:office:office" xmlns:oel="http://schemas.microsoft.com/office/2019/extlst" xmlns:r="http://schemas.openxmlformats.org/officeDocument/2006/relationships" xmlns:m="http://schemas.openxmlformats.org/officeDocument/2006/math" xmlns:v="urn:schemas-microsoft-com:vml" xmlns:wp14="http://schemas.microsoft.com/office/word/2010/wordprocessingDrawing" xmlns:wp="http://schemas.openxmlformats.org/drawingml/2006/wordprocessingDrawing" xmlns:w10="urn:schemas-microsoft-com:office:word" xmlns:w="http://schemas.openxmlformats.org/wordprocessingml/2006/main" xmlns:w14="http://schemas.microsoft.com/office/word/2010/wordml" xmlns:w15="http://schemas.microsoft.com/office/word/2012/wordml" xmlns:w16cex="http://schemas.microsoft.com/office/word/2018/wordml/cex" xmlns:w16cid="http://schemas.microsoft.com/office/word/2016/wordml/cid" xmlns:w16="http://schemas.microsoft.com/office/word/2018/wordml" xmlns:w16du="http://schemas.microsoft.com/office/word/2023/wordml/word16du" xmlns:w16sdtdh="http://schemas.microsoft.com/office/word/2020/wordml/sdtdatahash" xmlns:w16se="http://schemas.microsoft.com/office/word/2015/wordml/symex" xmlns:wpg="http://schemas.microsoft.com/office/word/2010/wordprocessingGroup" xmlns:wpi="http://schemas.microsoft.com/office/word/2010/wordprocessingInk" xmlns:wne="http://schemas.microsoft.com/office/word/2006/wordml" xmlns:wps="http://schemas.microsoft.com/office/word/2010/wordprocessingShape" mc:Ignorable="w14 w15 w16se w16cid w16 w16cex w16sdtdh wp14">
+<w:hdr xmlns:wpc="http://schemas.microsoft.com/office/word/2010/wordprocessingCanvas" xmlns:cx="http://schemas.microsoft.com/office/drawing/2014/chartex" xmlns:cx1="http://schemas.microsoft.com/office/drawing/2015/9/8/chartex" xmlns:cx2="http://schemas.microsoft.com/office/drawing/2015/10/21/chartex" xmlns:cx3="http://schemas.microsoft.com/office/drawing/2016/5/9/chartex" xmlns:cx4="http://schemas.microsoft.com/office/drawing/2016/5/10/chartex" xmlns:cx5="http://schemas.microsoft.com/office/drawing/2016/5/11/chartex" xmlns:cx6="http://schemas.microsoft.com/office/drawing/2016/5/12/chartex" xmlns:cx7="http://schemas.microsoft.com/office/drawing/2016/5/13/chartex" xmlns:cx8="http://schemas.microsoft.com/office/drawing/2016/5/14/chartex" xmlns:mc="http://schemas.openxmlformats.org/markup-compatibility/2006" xmlns:aink="http://schemas.microsoft.com/office/drawing/2016/ink" xmlns:am3d="http://schemas.microsoft.com/office/drawing/2017/model3d" xmlns:o="urn:schemas-microsoft-com:office:office" xmlns:oel="http://schemas.microsoft.com/office/2019/extlst" xmlns:r="http://schemas.openxmlformats.org/officeDocument/2006/relationships" xmlns:m="http://schemas.openxmlformats.org/officeDocument/2006/math" xmlns:v="urn:schemas-microsoft-com:vml" xmlns:wp14="http://schemas.microsoft.com/office/word/2010/wordprocessingDrawing" xmlns:wp="http://schemas.openxmlformats.org/drawingml/2006/wordprocessingDrawing" xmlns:w10="urn:schemas-microsoft-com:office:word" xmlns:w="http://schemas.openxmlformats.org/wordprocessingml/2006/main" xmlns:w14="http://schemas.microsoft.com/office/word/2010/wordml" xmlns:w15="http://schemas.microsoft.com/office/word/2012/wordml" xmlns:w16cex="http://schemas.microsoft.com/office/word/2018/wordml/cex" xmlns:w16cid="http://schemas.microsoft.com/office/word/2016/wordml/cid" xmlns:w16="http://schemas.microsoft.com/office/word/2018/wordml" xmlns:w16sdtdh="http://schemas.microsoft.com/office/word/2020/wordml/sdtdatahash" xmlns:w16se="http://schemas.microsoft.com/office/word/2015/wordml/symex" xmlns:wpg="http://schemas.microsoft.com/office/word/2010/wordprocessingGroup" xmlns:wpi="http://schemas.microsoft.com/office/word/2010/wordprocessingInk" xmlns:wne="http://schemas.microsoft.com/office/word/2006/wordml" xmlns:wps="http://schemas.microsoft.com/office/word/2010/wordprocessingShape" mc:Ignorable="w14 w15 w16se w16cid w16 w16cex w16sdtdh wp14">
   <w:p>
     <w:pPr>
       <w:pStyle w:val="Kopfzeile"/>
@@ -3578,7 +3503,7 @@
 </file>
 
 <file path=word/header2.xml><?xml version="1.0" encoding="utf-8"?>
-<w:hdr xmlns:wpc="http://schemas.microsoft.com/office/word/2010/wordprocessingCanvas" xmlns:cx="http://schemas.microsoft.com/office/drawing/2014/chartex" xmlns:cx1="http://schemas.microsoft.com/office/drawing/2015/9/8/chartex" xmlns:cx2="http://schemas.microsoft.com/office/drawing/2015/10/21/chartex" xmlns:cx3="http://schemas.microsoft.com/office/drawing/2016/5/9/chartex" xmlns:cx4="http://schemas.microsoft.com/office/drawing/2016/5/10/chartex" xmlns:cx5="http://schemas.microsoft.com/office/drawing/2016/5/11/chartex" xmlns:cx6="http://schemas.microsoft.com/office/drawing/2016/5/12/chartex" xmlns:cx7="http://schemas.microsoft.com/office/drawing/2016/5/13/chartex" xmlns:cx8="http://schemas.microsoft.com/office/drawing/2016/5/14/chartex" xmlns:mc="http://schemas.openxmlformats.org/markup-compatibility/2006" xmlns:aink="http://schemas.microsoft.com/office/drawing/2016/ink" xmlns:am3d="http://schemas.microsoft.com/office/drawing/2017/model3d" xmlns:o="urn:schemas-microsoft-com:office:office" xmlns:oel="http://schemas.microsoft.com/office/2019/extlst" xmlns:r="http://schemas.openxmlformats.org/officeDocument/2006/relationships" xmlns:m="http://schemas.openxmlformats.org/officeDocument/2006/math" xmlns:v="urn:schemas-microsoft-com:vml" xmlns:wp14="http://schemas.microsoft.com/office/word/2010/wordprocessingDrawing" xmlns:wp="http://schemas.openxmlformats.org/drawingml/2006/wordprocessingDrawing" xmlns:w10="urn:schemas-microsoft-com:office:word" xmlns:w="http://schemas.openxmlformats.org/wordprocessingml/2006/main" xmlns:w14="http://schemas.microsoft.com/office/word/2010/wordml" xmlns:w15="http://schemas.microsoft.com/office/word/2012/wordml" xmlns:w16cex="http://schemas.microsoft.com/office/word/2018/wordml/cex" xmlns:w16cid="http://schemas.microsoft.com/office/word/2016/wordml/cid" xmlns:w16="http://schemas.microsoft.com/office/word/2018/wordml" xmlns:w16du="http://schemas.microsoft.com/office/word/2023/wordml/word16du" xmlns:w16sdtdh="http://schemas.microsoft.com/office/word/2020/wordml/sdtdatahash" xmlns:w16se="http://schemas.microsoft.com/office/word/2015/wordml/symex" xmlns:wpg="http://schemas.microsoft.com/office/word/2010/wordprocessingGroup" xmlns:wpi="http://schemas.microsoft.com/office/word/2010/wordprocessingInk" xmlns:wne="http://schemas.microsoft.com/office/word/2006/wordml" xmlns:wps="http://schemas.microsoft.com/office/word/2010/wordprocessingShape" mc:Ignorable="w14 w15 w16se w16cid w16 w16cex w16sdtdh wp14">
+<w:hdr xmlns:wpc="http://schemas.microsoft.com/office/word/2010/wordprocessingCanvas" xmlns:cx="http://schemas.microsoft.com/office/drawing/2014/chartex" xmlns:cx1="http://schemas.microsoft.com/office/drawing/2015/9/8/chartex" xmlns:cx2="http://schemas.microsoft.com/office/drawing/2015/10/21/chartex" xmlns:cx3="http://schemas.microsoft.com/office/drawing/2016/5/9/chartex" xmlns:cx4="http://schemas.microsoft.com/office/drawing/2016/5/10/chartex" xmlns:cx5="http://schemas.microsoft.com/office/drawing/2016/5/11/chartex" xmlns:cx6="http://schemas.microsoft.com/office/drawing/2016/5/12/chartex" xmlns:cx7="http://schemas.microsoft.com/office/drawing/2016/5/13/chartex" xmlns:cx8="http://schemas.microsoft.com/office/drawing/2016/5/14/chartex" xmlns:mc="http://schemas.openxmlformats.org/markup-compatibility/2006" xmlns:aink="http://schemas.microsoft.com/office/drawing/2016/ink" xmlns:am3d="http://schemas.microsoft.com/office/drawing/2017/model3d" xmlns:o="urn:schemas-microsoft-com:office:office" xmlns:oel="http://schemas.microsoft.com/office/2019/extlst" xmlns:r="http://schemas.openxmlformats.org/officeDocument/2006/relationships" xmlns:m="http://schemas.openxmlformats.org/officeDocument/2006/math" xmlns:v="urn:schemas-microsoft-com:vml" xmlns:wp14="http://schemas.microsoft.com/office/word/2010/wordprocessingDrawing" xmlns:wp="http://schemas.openxmlformats.org/drawingml/2006/wordprocessingDrawing" xmlns:w10="urn:schemas-microsoft-com:office:word" xmlns:w="http://schemas.openxmlformats.org/wordprocessingml/2006/main" xmlns:w14="http://schemas.microsoft.com/office/word/2010/wordml" xmlns:w15="http://schemas.microsoft.com/office/word/2012/wordml" xmlns:w16cex="http://schemas.microsoft.com/office/word/2018/wordml/cex" xmlns:w16cid="http://schemas.microsoft.com/office/word/2016/wordml/cid" xmlns:w16="http://schemas.microsoft.com/office/word/2018/wordml" xmlns:w16sdtdh="http://schemas.microsoft.com/office/word/2020/wordml/sdtdatahash" xmlns:w16se="http://schemas.microsoft.com/office/word/2015/wordml/symex" xmlns:wpg="http://schemas.microsoft.com/office/word/2010/wordprocessingGroup" xmlns:wpi="http://schemas.microsoft.com/office/word/2010/wordprocessingInk" xmlns:wne="http://schemas.microsoft.com/office/word/2006/wordml" xmlns:wps="http://schemas.microsoft.com/office/word/2010/wordprocessingShape" mc:Ignorable="w14 w15 w16se w16cid w16 w16cex w16sdtdh wp14">
   <w:p>
     <w:pPr>
       <w:pStyle w:val="Kopfzeile"/>
@@ -3603,7 +3528,7 @@
 </file>
 
 <file path=word/header3.xml><?xml version="1.0" encoding="utf-8"?>
-<w:hdr xmlns:wpc="http://schemas.microsoft.com/office/word/2010/wordprocessingCanvas" xmlns:cx="http://schemas.microsoft.com/office/drawing/2014/chartex" xmlns:cx1="http://schemas.microsoft.com/office/drawing/2015/9/8/chartex" xmlns:cx2="http://schemas.microsoft.com/office/drawing/2015/10/21/chartex" xmlns:cx3="http://schemas.microsoft.com/office/drawing/2016/5/9/chartex" xmlns:cx4="http://schemas.microsoft.com/office/drawing/2016/5/10/chartex" xmlns:cx5="http://schemas.microsoft.com/office/drawing/2016/5/11/chartex" xmlns:cx6="http://schemas.microsoft.com/office/drawing/2016/5/12/chartex" xmlns:cx7="http://schemas.microsoft.com/office/drawing/2016/5/13/chartex" xmlns:cx8="http://schemas.microsoft.com/office/drawing/2016/5/14/chartex" xmlns:mc="http://schemas.openxmlformats.org/markup-compatibility/2006" xmlns:aink="http://schemas.microsoft.com/office/drawing/2016/ink" xmlns:am3d="http://schemas.microsoft.com/office/drawing/2017/model3d" xmlns:o="urn:schemas-microsoft-com:office:office" xmlns:oel="http://schemas.microsoft.com/office/2019/extlst" xmlns:r="http://schemas.openxmlformats.org/officeDocument/2006/relationships" xmlns:m="http://schemas.openxmlformats.org/officeDocument/2006/math" xmlns:v="urn:schemas-microsoft-com:vml" xmlns:wp14="http://schemas.microsoft.com/office/word/2010/wordprocessingDrawing" xmlns:wp="http://schemas.openxmlformats.org/drawingml/2006/wordprocessingDrawing" xmlns:w10="urn:schemas-microsoft-com:office:word" xmlns:w="http://schemas.openxmlformats.org/wordprocessingml/2006/main" xmlns:w14="http://schemas.microsoft.com/office/word/2010/wordml" xmlns:w15="http://schemas.microsoft.com/office/word/2012/wordml" xmlns:w16cex="http://schemas.microsoft.com/office/word/2018/wordml/cex" xmlns:w16cid="http://schemas.microsoft.com/office/word/2016/wordml/cid" xmlns:w16="http://schemas.microsoft.com/office/word/2018/wordml" xmlns:w16du="http://schemas.microsoft.com/office/word/2023/wordml/word16du" xmlns:w16sdtdh="http://schemas.microsoft.com/office/word/2020/wordml/sdtdatahash" xmlns:w16se="http://schemas.microsoft.com/office/word/2015/wordml/symex" xmlns:wpg="http://schemas.microsoft.com/office/word/2010/wordprocessingGroup" xmlns:wpi="http://schemas.microsoft.com/office/word/2010/wordprocessingInk" xmlns:wne="http://schemas.microsoft.com/office/word/2006/wordml" xmlns:wps="http://schemas.microsoft.com/office/word/2010/wordprocessingShape" mc:Ignorable="w14 w15 w16se w16cid w16 w16cex w16sdtdh wp14">
+<w:hdr xmlns:wpc="http://schemas.microsoft.com/office/word/2010/wordprocessingCanvas" xmlns:cx="http://schemas.microsoft.com/office/drawing/2014/chartex" xmlns:cx1="http://schemas.microsoft.com/office/drawing/2015/9/8/chartex" xmlns:cx2="http://schemas.microsoft.com/office/drawing/2015/10/21/chartex" xmlns:cx3="http://schemas.microsoft.com/office/drawing/2016/5/9/chartex" xmlns:cx4="http://schemas.microsoft.com/office/drawing/2016/5/10/chartex" xmlns:cx5="http://schemas.microsoft.com/office/drawing/2016/5/11/chartex" xmlns:cx6="http://schemas.microsoft.com/office/drawing/2016/5/12/chartex" xmlns:cx7="http://schemas.microsoft.com/office/drawing/2016/5/13/chartex" xmlns:cx8="http://schemas.microsoft.com/office/drawing/2016/5/14/chartex" xmlns:mc="http://schemas.openxmlformats.org/markup-compatibility/2006" xmlns:aink="http://schemas.microsoft.com/office/drawing/2016/ink" xmlns:am3d="http://schemas.microsoft.com/office/drawing/2017/model3d" xmlns:o="urn:schemas-microsoft-com:office:office" xmlns:oel="http://schemas.microsoft.com/office/2019/extlst" xmlns:r="http://schemas.openxmlformats.org/officeDocument/2006/relationships" xmlns:m="http://schemas.openxmlformats.org/officeDocument/2006/math" xmlns:v="urn:schemas-microsoft-com:vml" xmlns:wp14="http://schemas.microsoft.com/office/word/2010/wordprocessingDrawing" xmlns:wp="http://schemas.openxmlformats.org/drawingml/2006/wordprocessingDrawing" xmlns:w10="urn:schemas-microsoft-com:office:word" xmlns:w="http://schemas.openxmlformats.org/wordprocessingml/2006/main" xmlns:w14="http://schemas.microsoft.com/office/word/2010/wordml" xmlns:w15="http://schemas.microsoft.com/office/word/2012/wordml" xmlns:w16cex="http://schemas.microsoft.com/office/word/2018/wordml/cex" xmlns:w16cid="http://schemas.microsoft.com/office/word/2016/wordml/cid" xmlns:w16="http://schemas.microsoft.com/office/word/2018/wordml" xmlns:w16sdtdh="http://schemas.microsoft.com/office/word/2020/wordml/sdtdatahash" xmlns:w16se="http://schemas.microsoft.com/office/word/2015/wordml/symex" xmlns:wpg="http://schemas.microsoft.com/office/word/2010/wordprocessingGroup" xmlns:wpi="http://schemas.microsoft.com/office/word/2010/wordprocessingInk" xmlns:wne="http://schemas.microsoft.com/office/word/2006/wordml" xmlns:wps="http://schemas.microsoft.com/office/word/2010/wordprocessingShape" mc:Ignorable="w14 w15 w16se w16cid w16 w16cex w16sdtdh wp14">
   <w:p>
     <w:pPr>
       <w:pStyle w:val="Kopfzeile"/>
@@ -3613,7 +3538,7 @@
 </file>
 
 <file path=word/numbering.xml><?xml version="1.0" encoding="utf-8"?>
-<w:numbering xmlns:wpc="http://schemas.microsoft.com/office/word/2010/wordprocessingCanvas" xmlns:cx="http://schemas.microsoft.com/office/drawing/2014/chartex" xmlns:cx1="http://schemas.microsoft.com/office/drawing/2015/9/8/chartex" xmlns:cx2="http://schemas.microsoft.com/office/drawing/2015/10/21/chartex" xmlns:cx3="http://schemas.microsoft.com/office/drawing/2016/5/9/chartex" xmlns:cx4="http://schemas.microsoft.com/office/drawing/2016/5/10/chartex" xmlns:cx5="http://schemas.microsoft.com/office/drawing/2016/5/11/chartex" xmlns:cx6="http://schemas.microsoft.com/office/drawing/2016/5/12/chartex" xmlns:cx7="http://schemas.microsoft.com/office/drawing/2016/5/13/chartex" xmlns:cx8="http://schemas.microsoft.com/office/drawing/2016/5/14/chartex" xmlns:mc="http://schemas.openxmlformats.org/markup-compatibility/2006" xmlns:aink="http://schemas.microsoft.com/office/drawing/2016/ink" xmlns:am3d="http://schemas.microsoft.com/office/drawing/2017/model3d" xmlns:o="urn:schemas-microsoft-com:office:office" xmlns:oel="http://schemas.microsoft.com/office/2019/extlst" xmlns:r="http://schemas.openxmlformats.org/officeDocument/2006/relationships" xmlns:m="http://schemas.openxmlformats.org/officeDocument/2006/math" xmlns:v="urn:schemas-microsoft-com:vml" xmlns:wp14="http://schemas.microsoft.com/office/word/2010/wordprocessingDrawing" xmlns:wp="http://schemas.openxmlformats.org/drawingml/2006/wordprocessingDrawing" xmlns:w10="urn:schemas-microsoft-com:office:word" xmlns:w="http://schemas.openxmlformats.org/wordprocessingml/2006/main" xmlns:w14="http://schemas.microsoft.com/office/word/2010/wordml" xmlns:w15="http://schemas.microsoft.com/office/word/2012/wordml" xmlns:w16cex="http://schemas.microsoft.com/office/word/2018/wordml/cex" xmlns:w16cid="http://schemas.microsoft.com/office/word/2016/wordml/cid" xmlns:w16="http://schemas.microsoft.com/office/word/2018/wordml" xmlns:w16du="http://schemas.microsoft.com/office/word/2023/wordml/word16du" xmlns:w16sdtdh="http://schemas.microsoft.com/office/word/2020/wordml/sdtdatahash" xmlns:w16se="http://schemas.microsoft.com/office/word/2015/wordml/symex" xmlns:wpg="http://schemas.microsoft.com/office/word/2010/wordprocessingGroup" xmlns:wpi="http://schemas.microsoft.com/office/word/2010/wordprocessingInk" xmlns:wne="http://schemas.microsoft.com/office/word/2006/wordml" xmlns:wps="http://schemas.microsoft.com/office/word/2010/wordprocessingShape" mc:Ignorable="w14 w15 w16se w16cid w16 w16cex w16sdtdh wp14">
+<w:numbering xmlns:wpc="http://schemas.microsoft.com/office/word/2010/wordprocessingCanvas" xmlns:cx="http://schemas.microsoft.com/office/drawing/2014/chartex" xmlns:cx1="http://schemas.microsoft.com/office/drawing/2015/9/8/chartex" xmlns:cx2="http://schemas.microsoft.com/office/drawing/2015/10/21/chartex" xmlns:cx3="http://schemas.microsoft.com/office/drawing/2016/5/9/chartex" xmlns:cx4="http://schemas.microsoft.com/office/drawing/2016/5/10/chartex" xmlns:cx5="http://schemas.microsoft.com/office/drawing/2016/5/11/chartex" xmlns:cx6="http://schemas.microsoft.com/office/drawing/2016/5/12/chartex" xmlns:cx7="http://schemas.microsoft.com/office/drawing/2016/5/13/chartex" xmlns:cx8="http://schemas.microsoft.com/office/drawing/2016/5/14/chartex" xmlns:mc="http://schemas.openxmlformats.org/markup-compatibility/2006" xmlns:aink="http://schemas.microsoft.com/office/drawing/2016/ink" xmlns:am3d="http://schemas.microsoft.com/office/drawing/2017/model3d" xmlns:o="urn:schemas-microsoft-com:office:office" xmlns:oel="http://schemas.microsoft.com/office/2019/extlst" xmlns:r="http://schemas.openxmlformats.org/officeDocument/2006/relationships" xmlns:m="http://schemas.openxmlformats.org/officeDocument/2006/math" xmlns:v="urn:schemas-microsoft-com:vml" xmlns:wp14="http://schemas.microsoft.com/office/word/2010/wordprocessingDrawing" xmlns:wp="http://schemas.openxmlformats.org/drawingml/2006/wordprocessingDrawing" xmlns:w10="urn:schemas-microsoft-com:office:word" xmlns:w="http://schemas.openxmlformats.org/wordprocessingml/2006/main" xmlns:w14="http://schemas.microsoft.com/office/word/2010/wordml" xmlns:w15="http://schemas.microsoft.com/office/word/2012/wordml" xmlns:w16cex="http://schemas.microsoft.com/office/word/2018/wordml/cex" xmlns:w16cid="http://schemas.microsoft.com/office/word/2016/wordml/cid" xmlns:w16="http://schemas.microsoft.com/office/word/2018/wordml" xmlns:w16sdtdh="http://schemas.microsoft.com/office/word/2020/wordml/sdtdatahash" xmlns:w16se="http://schemas.microsoft.com/office/word/2015/wordml/symex" xmlns:wpg="http://schemas.microsoft.com/office/word/2010/wordprocessingGroup" xmlns:wpi="http://schemas.microsoft.com/office/word/2010/wordprocessingInk" xmlns:wne="http://schemas.microsoft.com/office/word/2006/wordml" xmlns:wps="http://schemas.microsoft.com/office/word/2010/wordprocessingShape" mc:Ignorable="w14 w15 w16se w16cid w16 w16cex w16sdtdh wp14">
   <w:abstractNum w:abstractNumId="0" w15:restartNumberingAfterBreak="0">
     <w:nsid w:val="01E14749"/>
     <w:multiLevelType w:val="multilevel"/>
@@ -3989,13 +3914,13 @@
       </w:pPr>
     </w:lvl>
   </w:abstractNum>
-  <w:num w:numId="1" w16cid:durableId="1289121277">
+  <w:num w:numId="1" w16cid:durableId="283736918">
     <w:abstractNumId w:val="0"/>
   </w:num>
-  <w:num w:numId="2" w16cid:durableId="76564145">
+  <w:num w:numId="2" w16cid:durableId="1586524944">
     <w:abstractNumId w:val="1"/>
   </w:num>
-  <w:num w:numId="3" w16cid:durableId="1931696159">
+  <w:num w:numId="3" w16cid:durableId="1135299308">
     <w:abstractNumId w:val="2"/>
   </w:num>
 </w:numbering>
@@ -4124,7 +4049,6 @@
     <w:lsdException w:name="HTML Sample" w:semiHidden="1" w:unhideWhenUsed="1"/>
     <w:lsdException w:name="HTML Typewriter" w:semiHidden="1" w:unhideWhenUsed="1"/>
     <w:lsdException w:name="HTML Variable" w:semiHidden="1" w:unhideWhenUsed="1"/>
-    <w:lsdException w:name="Normal Table" w:semiHidden="1" w:unhideWhenUsed="1"/>
     <w:lsdException w:name="annotation subject" w:semiHidden="1" w:unhideWhenUsed="1"/>
     <w:lsdException w:name="No List" w:semiHidden="1" w:unhideWhenUsed="1"/>
     <w:lsdException w:name="Outline List 1" w:semiHidden="1" w:unhideWhenUsed="1"/>
@@ -4171,10 +4095,8 @@
     <w:lsdException w:name="Table Subtle 2" w:semiHidden="1" w:unhideWhenUsed="1"/>
     <w:lsdException w:name="Table Web 1" w:semiHidden="1" w:unhideWhenUsed="1"/>
     <w:lsdException w:name="Table Web 2" w:semiHidden="1" w:unhideWhenUsed="1"/>
-    <w:lsdException w:name="Table Web 3" w:semiHidden="1" w:unhideWhenUsed="1"/>
     <w:lsdException w:name="Balloon Text" w:semiHidden="1" w:unhideWhenUsed="1"/>
     <w:lsdException w:name="Table Grid" w:uiPriority="39"/>
-    <w:lsdException w:name="Table Theme" w:semiHidden="1" w:unhideWhenUsed="1"/>
     <w:lsdException w:name="Placeholder Text" w:semiHidden="1"/>
     <w:lsdException w:name="No Spacing" w:uiPriority="1" w:qFormat="1"/>
     <w:lsdException w:name="Light Shading" w:uiPriority="60"/>
@@ -5089,7 +5011,7 @@
 </file>
 
 <file path=customXml/itemProps1.xml><?xml version="1.0" encoding="utf-8"?>
-<ds:datastoreItem xmlns:ds="http://schemas.openxmlformats.org/officeDocument/2006/customXml" ds:itemID="{816B009F-D53B-4410-9C9F-08FA50B25D60}">
+<ds:datastoreItem xmlns:ds="http://schemas.openxmlformats.org/officeDocument/2006/customXml" ds:itemID="{2A722317-6F7F-4445-B437-4AFD956B2ECD}">
   <ds:schemaRefs>
     <ds:schemaRef ds:uri="http://schemas.openxmlformats.org/officeDocument/2006/bibliography"/>
   </ds:schemaRefs>

</xml_diff>